<commit_message>
Circle Language Spec: Introduction: Take over and reformulate introductory texts form the older Symbol Language documentation.
</commit_message>
<xml_diff>
--- a/1.1. Circle Language Spec/02. Introduction/Circle Language Spec Introduction.docx
+++ b/1.1. Circle Language Spec/02. Introduction/Circle Language Spec Introduction.docx
@@ -59,10 +59,22 @@
         <w:t xml:space="preserve">introduce </w:t>
       </w:r>
       <w:r>
-        <w:t>the basics of Circle language</w:t>
-      </w:r>
-      <w:r>
-        <w:t xml:space="preserve">. It is </w:t>
+        <w:t xml:space="preserve">the </w:t>
+      </w:r>
+      <w:r>
+        <w:t xml:space="preserve">basics of </w:t>
+      </w:r>
+      <w:r>
+        <w:t>Circle language</w:t>
+      </w:r>
+      <w:r>
+        <w:t xml:space="preserve">. </w:t>
+      </w:r>
+      <w:r>
+        <w:t xml:space="preserve">Circle language </w:t>
+      </w:r>
+      <w:r>
+        <w:t xml:space="preserve">is </w:t>
       </w:r>
       <w:r>
         <w:t xml:space="preserve">an idea </w:t>
@@ -71,7 +83,25 @@
         <w:t xml:space="preserve">for </w:t>
       </w:r>
       <w:r>
-        <w:t>a programming language mostly about a diagram notation</w:t>
+        <w:t xml:space="preserve">a </w:t>
+      </w:r>
+      <w:r>
+        <w:t xml:space="preserve">computer </w:t>
+      </w:r>
+      <w:r>
+        <w:t>programming language</w:t>
+      </w:r>
+      <w:r>
+        <w:t>,</w:t>
+      </w:r>
+      <w:r>
+        <w:t xml:space="preserve"> </w:t>
+      </w:r>
+      <w:r>
+        <w:t xml:space="preserve">that is </w:t>
+      </w:r>
+      <w:r>
+        <w:t>mostly a diagram notation</w:t>
       </w:r>
       <w:r>
         <w:t xml:space="preserve"> for visualizing computer code</w:t>
@@ -96,7 +126,7 @@
         <w:t xml:space="preserve">Something that </w:t>
       </w:r>
       <w:r>
-        <w:t>can</w:t>
+        <w:t>might</w:t>
       </w:r>
       <w:r>
         <w:t xml:space="preserve"> play a role </w:t>
@@ -233,7 +263,10 @@
         <w:t xml:space="preserve">In Circle language, the main symbol for an idea </w:t>
       </w:r>
       <w:r>
-        <w:t>could be</w:t>
+        <w:t>might</w:t>
+      </w:r>
+      <w:r>
+        <w:t xml:space="preserve"> be</w:t>
       </w:r>
       <w:r>
         <w:t xml:space="preserve"> a </w:t>
@@ -340,14 +373,19 @@
         <w:t xml:space="preserve"> idea </w:t>
       </w:r>
       <w:r>
-        <w:t>might</w:t>
-      </w:r>
-      <w:r>
-        <w:t xml:space="preserve"> work more or less independently of the othe</w:t>
+        <w:t>could</w:t>
+      </w:r>
+      <w:r>
+        <w:t xml:space="preserve"> work more or less independently of the </w:t>
+      </w:r>
+      <w:proofErr w:type="spellStart"/>
+      <w:r>
+        <w:t>othe</w:t>
       </w:r>
       <w:r>
         <w:t>s</w:t>
       </w:r>
+      <w:proofErr w:type="spellEnd"/>
       <w:r>
         <w:t xml:space="preserve">. </w:t>
       </w:r>
@@ -390,7 +428,13 @@
         <w:t xml:space="preserve">larger </w:t>
       </w:r>
       <w:r>
-        <w:t xml:space="preserve">idea that might tie the sub ideas together. </w:t>
+        <w:t xml:space="preserve">idea that </w:t>
+      </w:r>
+      <w:r>
+        <w:t>could</w:t>
+      </w:r>
+      <w:r>
+        <w:t xml:space="preserve"> tie the sub ideas together. </w:t>
       </w:r>
       <w:r>
         <w:t xml:space="preserve">Meaning: </w:t>
@@ -399,7 +443,10 @@
         <w:t xml:space="preserve">the computer </w:t>
       </w:r>
       <w:r>
-        <w:t xml:space="preserve">might </w:t>
+        <w:t>could</w:t>
+      </w:r>
+      <w:r>
+        <w:t xml:space="preserve"> </w:t>
       </w:r>
       <w:r>
         <w:t>make the link between monitor, keyboard, mouse and printer.</w:t>
@@ -418,7 +465,13 @@
         <w:ind w:left="568"/>
       </w:pPr>
       <w:r>
-        <w:t xml:space="preserve">In computer programming, ideas, so both larger ideas and sub ideas, can be called </w:t>
+        <w:t xml:space="preserve">In computer programming, ideas, so both larger ideas and sub ideas, </w:t>
+      </w:r>
+      <w:r>
+        <w:t>might</w:t>
+      </w:r>
+      <w:r>
+        <w:t xml:space="preserve"> be called </w:t>
       </w:r>
       <w:r>
         <w:rPr>
@@ -692,13 +745,120 @@
           </wp:inline>
         </w:drawing>
       </w:r>
+    </w:p>
+    <w:p>
+      <w:pPr>
+        <w:ind w:left="852"/>
+      </w:pPr>
+    </w:p>
+    <w:p>
+      <w:r>
+        <w:t xml:space="preserve">This </w:t>
+      </w:r>
+      <w:r>
+        <w:t xml:space="preserve">can </w:t>
+      </w:r>
+      <w:r>
+        <w:t xml:space="preserve">make object </w:t>
+      </w:r>
+      <w:r>
+        <w:t xml:space="preserve">oriented </w:t>
+      </w:r>
+      <w:r>
+        <w:t xml:space="preserve">programming an </w:t>
+      </w:r>
+      <w:r>
+        <w:t xml:space="preserve">nice </w:t>
+      </w:r>
+      <w:r>
+        <w:t xml:space="preserve">way to keep overview over </w:t>
+      </w:r>
+      <w:r>
+        <w:t>a</w:t>
+      </w:r>
+      <w:r>
+        <w:t xml:space="preserve"> system as it</w:t>
+      </w:r>
+      <w:r>
+        <w:t xml:space="preserve"> grows</w:t>
+      </w:r>
+      <w:r>
+        <w:t xml:space="preserve">. The understandability of the design </w:t>
+      </w:r>
+      <w:r>
+        <w:t xml:space="preserve">could be </w:t>
+      </w:r>
+      <w:r>
+        <w:t xml:space="preserve">helped by </w:t>
+      </w:r>
+      <w:r>
+        <w:t xml:space="preserve">a </w:t>
+      </w:r>
+      <w:r>
+        <w:t xml:space="preserve">clear the split up into ideas is, </w:t>
+      </w:r>
+      <w:r>
+        <w:t xml:space="preserve">perhaps </w:t>
+      </w:r>
+      <w:r>
+        <w:t>the top layers</w:t>
+      </w:r>
+      <w:r>
+        <w:t xml:space="preserve"> most of all</w:t>
+      </w:r>
+      <w:r>
+        <w:t>.</w:t>
+      </w:r>
+      <w:r>
+        <w:t xml:space="preserve"> </w:t>
+      </w:r>
+      <w:r>
+        <w:t>Depending on who you ask, a</w:t>
+      </w:r>
+      <w:r>
+        <w:t xml:space="preserve"> </w:t>
+      </w:r>
+      <w:r>
+        <w:t xml:space="preserve">subdivision in objects </w:t>
+      </w:r>
+      <w:r>
+        <w:t xml:space="preserve">might be the most </w:t>
+      </w:r>
+      <w:r>
+        <w:t xml:space="preserve">important thing in software. So splitting up an idea into sub ideas, something that </w:t>
+      </w:r>
+      <w:r>
+        <w:t xml:space="preserve">most people </w:t>
+      </w:r>
+      <w:r>
+        <w:t>are probably</w:t>
+      </w:r>
+      <w:r>
+        <w:t xml:space="preserve"> able to do</w:t>
+      </w:r>
+      <w:r>
+        <w:t xml:space="preserve">, </w:t>
+      </w:r>
+      <w:r>
+        <w:t xml:space="preserve">might </w:t>
+      </w:r>
+      <w:r>
+        <w:t xml:space="preserve">actually </w:t>
+      </w:r>
+      <w:r>
+        <w:t>be the most important thing about</w:t>
+      </w:r>
+      <w:r>
+        <w:t xml:space="preserve"> </w:t>
+      </w:r>
+      <w:r>
+        <w:t>programming.</w:t>
+      </w:r>
+    </w:p>
+    <w:p/>
+    <w:p>
       <w:bookmarkStart w:id="0" w:name="_GoBack"/>
       <w:bookmarkEnd w:id="0"/>
-    </w:p>
-    <w:p>
-      <w:pPr>
-        <w:ind w:left="852"/>
-      </w:pPr>
     </w:p>
     <w:sectPr>
       <w:pgSz w:w="12240" w:h="15840"/>

</xml_diff>

<commit_message>
Circle Language Spec: Introduction: Copy/pasted texts from the older Symbol Language documentation's introduction into the newer Circle Language Spec Introduction. Did some basic formatting. Started to reformulate.
</commit_message>
<xml_diff>
--- a/1.1. Circle Language Spec/02. Introduction/Circle Language Spec Introduction.docx
+++ b/1.1. Circle Language Spec/02. Introduction/Circle Language Spec Introduction.docx
@@ -135,10 +135,7 @@
         <w:t>in</w:t>
       </w:r>
       <w:r>
-        <w:t xml:space="preserve"> making software, is </w:t>
-      </w:r>
-      <w:r>
-        <w:t>splitting up a large</w:t>
+        <w:t xml:space="preserve"> making software, is splitting up a large</w:t>
       </w:r>
       <w:r>
         <w:t>r</w:t>
@@ -484,22 +481,7 @@
         <w:t>.</w:t>
       </w:r>
       <w:r>
-        <w:t xml:space="preserve"> </w:t>
-      </w:r>
-      <w:r>
-        <w:t xml:space="preserve">Each object </w:t>
-      </w:r>
-      <w:r>
-        <w:t xml:space="preserve">can be </w:t>
-      </w:r>
-      <w:r>
-        <w:t xml:space="preserve">responsible for its own </w:t>
-      </w:r>
-      <w:r>
-        <w:t xml:space="preserve">part </w:t>
-      </w:r>
-      <w:r>
-        <w:t>of the system.</w:t>
+        <w:t xml:space="preserve"> Each object can be responsible for its own part of the system.</w:t>
       </w:r>
     </w:p>
     <w:p>
@@ -581,13 +563,7 @@
     </w:p>
     <w:p>
       <w:r>
-        <w:t xml:space="preserve">Each sub idea </w:t>
-      </w:r>
-      <w:r>
-        <w:t xml:space="preserve">can </w:t>
-      </w:r>
-      <w:r>
-        <w:t>be split up in sub ideas itself and you can go on and on splitting up ideas.</w:t>
+        <w:t>Each sub idea can be split up in sub ideas itself and you can go on and on splitting up ideas.</w:t>
       </w:r>
     </w:p>
     <w:p/>
@@ -665,13 +641,7 @@
     </w:p>
     <w:p>
       <w:r>
-        <w:t xml:space="preserve">But to see the general point of the system, you </w:t>
-      </w:r>
-      <w:r>
-        <w:t xml:space="preserve">might </w:t>
-      </w:r>
-      <w:r>
-        <w:t>only need to see the top layers of the split up.</w:t>
+        <w:t>But to see the general point of the system, you might only need to see the top layers of the split up.</w:t>
       </w:r>
     </w:p>
     <w:p>
@@ -753,112 +723,1806 @@
     </w:p>
     <w:p>
       <w:r>
-        <w:t xml:space="preserve">This </w:t>
+        <w:t xml:space="preserve">This can make object oriented programming an nice way to keep overview over </w:t>
+      </w:r>
+      <w:r>
+        <w:t>a</w:t>
+      </w:r>
+      <w:r>
+        <w:t xml:space="preserve"> system as it</w:t>
+      </w:r>
+      <w:r>
+        <w:t xml:space="preserve"> grows</w:t>
+      </w:r>
+      <w:r>
+        <w:t xml:space="preserve">. The understandability of the design </w:t>
+      </w:r>
+      <w:r>
+        <w:t xml:space="preserve">could be </w:t>
+      </w:r>
+      <w:r>
+        <w:t xml:space="preserve">helped by </w:t>
+      </w:r>
+      <w:r>
+        <w:t xml:space="preserve">a </w:t>
+      </w:r>
+      <w:r>
+        <w:t xml:space="preserve">clear the split up into ideas is, </w:t>
+      </w:r>
+      <w:r>
+        <w:t xml:space="preserve">perhaps </w:t>
+      </w:r>
+      <w:r>
+        <w:t>the top layers</w:t>
+      </w:r>
+      <w:r>
+        <w:t xml:space="preserve"> most of all</w:t>
+      </w:r>
+      <w:r>
+        <w:t>.</w:t>
+      </w:r>
+      <w:r>
+        <w:t xml:space="preserve"> </w:t>
+      </w:r>
+      <w:r>
+        <w:t>Depending on who you ask, a</w:t>
+      </w:r>
+      <w:r>
+        <w:t xml:space="preserve"> </w:t>
+      </w:r>
+      <w:r>
+        <w:t xml:space="preserve">subdivision in objects </w:t>
+      </w:r>
+      <w:r>
+        <w:t xml:space="preserve">might be the most </w:t>
+      </w:r>
+      <w:r>
+        <w:t xml:space="preserve">important thing in software. So splitting up an idea into sub ideas, something that </w:t>
+      </w:r>
+      <w:r>
+        <w:t xml:space="preserve">most people </w:t>
+      </w:r>
+      <w:r>
+        <w:t>are probably</w:t>
+      </w:r>
+      <w:r>
+        <w:t xml:space="preserve"> able to do</w:t>
+      </w:r>
+      <w:r>
+        <w:t xml:space="preserve">, </w:t>
+      </w:r>
+      <w:r>
+        <w:t xml:space="preserve">might </w:t>
+      </w:r>
+      <w:r>
+        <w:t xml:space="preserve">actually </w:t>
+      </w:r>
+      <w:r>
+        <w:t>be the most important thing about</w:t>
+      </w:r>
+      <w:r>
+        <w:t xml:space="preserve"> </w:t>
+      </w:r>
+      <w:r>
+        <w:t>programming.</w:t>
+      </w:r>
+    </w:p>
+    <w:p>
+      <w:pPr>
+        <w:pStyle w:val="Heading3"/>
+      </w:pPr>
+      <w:r>
+        <w:t>Reusing Ideas</w:t>
+      </w:r>
+    </w:p>
+    <w:p>
+      <w:r>
+        <w:t xml:space="preserve">Good </w:t>
+      </w:r>
+      <w:r>
+        <w:t xml:space="preserve">design in grouping ideas </w:t>
       </w:r>
       <w:r>
         <w:t xml:space="preserve">can </w:t>
       </w:r>
       <w:r>
-        <w:t xml:space="preserve">make object </w:t>
-      </w:r>
-      <w:r>
-        <w:t xml:space="preserve">oriented </w:t>
-      </w:r>
-      <w:r>
-        <w:t xml:space="preserve">programming an </w:t>
-      </w:r>
-      <w:r>
-        <w:t xml:space="preserve">nice </w:t>
-      </w:r>
-      <w:r>
-        <w:t xml:space="preserve">way to keep overview over </w:t>
-      </w:r>
-      <w:r>
-        <w:t>a</w:t>
-      </w:r>
-      <w:r>
-        <w:t xml:space="preserve"> system as it</w:t>
-      </w:r>
-      <w:r>
-        <w:t xml:space="preserve"> grows</w:t>
-      </w:r>
-      <w:r>
-        <w:t xml:space="preserve">. The understandability of the design </w:t>
-      </w:r>
-      <w:r>
-        <w:t xml:space="preserve">could be </w:t>
-      </w:r>
-      <w:r>
-        <w:t xml:space="preserve">helped by </w:t>
-      </w:r>
-      <w:r>
-        <w:t xml:space="preserve">a </w:t>
-      </w:r>
-      <w:r>
-        <w:t xml:space="preserve">clear the split up into ideas is, </w:t>
-      </w:r>
-      <w:r>
-        <w:t xml:space="preserve">perhaps </w:t>
-      </w:r>
-      <w:r>
-        <w:t>the top layers</w:t>
-      </w:r>
-      <w:r>
-        <w:t xml:space="preserve"> most of all</w:t>
-      </w:r>
-      <w:r>
-        <w:t>.</w:t>
+        <w:t xml:space="preserve">lead to the </w:t>
+      </w:r>
+      <w:r>
+        <w:rPr>
+          <w:i/>
+          <w:iCs/>
+        </w:rPr>
+        <w:t>reusability</w:t>
+      </w:r>
+      <w:r>
+        <w:t xml:space="preserve"> of ideas. For instance: the idea of a </w:t>
+      </w:r>
+      <w:r>
+        <w:rPr>
+          <w:i/>
+          <w:iCs/>
+        </w:rPr>
+        <w:t>button</w:t>
       </w:r>
       <w:r>
         <w:t xml:space="preserve"> </w:t>
       </w:r>
       <w:r>
-        <w:t>Depending on who you ask, a</w:t>
-      </w:r>
-      <w:r>
-        <w:t xml:space="preserve"> </w:t>
-      </w:r>
-      <w:r>
-        <w:t xml:space="preserve">subdivision in objects </w:t>
-      </w:r>
-      <w:r>
-        <w:t xml:space="preserve">might be the most </w:t>
-      </w:r>
-      <w:r>
-        <w:t xml:space="preserve">important thing in software. So splitting up an idea into sub ideas, something that </w:t>
-      </w:r>
-      <w:r>
-        <w:t xml:space="preserve">most people </w:t>
-      </w:r>
-      <w:r>
-        <w:t>are probably</w:t>
-      </w:r>
-      <w:r>
-        <w:t xml:space="preserve"> able to do</w:t>
-      </w:r>
-      <w:r>
-        <w:t xml:space="preserve">, </w:t>
-      </w:r>
-      <w:r>
-        <w:t xml:space="preserve">might </w:t>
-      </w:r>
-      <w:r>
-        <w:t xml:space="preserve">actually </w:t>
-      </w:r>
-      <w:r>
-        <w:t>be the most important thing about</w:t>
-      </w:r>
-      <w:r>
-        <w:t xml:space="preserve"> </w:t>
-      </w:r>
-      <w:r>
-        <w:t>programming.</w:t>
+        <w:t xml:space="preserve">might be </w:t>
+      </w:r>
+      <w:r>
+        <w:t>reusable. It’s used everywhere. If you</w:t>
+      </w:r>
+      <w:r>
+        <w:t xml:space="preserve"> would</w:t>
+      </w:r>
+      <w:r>
+        <w:t xml:space="preserve"> program the perfect button, nobody </w:t>
+      </w:r>
+      <w:r>
+        <w:t xml:space="preserve">would </w:t>
+      </w:r>
+      <w:r>
+        <w:t xml:space="preserve">ever need to program a button again. You </w:t>
+      </w:r>
+      <w:r>
+        <w:t xml:space="preserve">could </w:t>
+      </w:r>
+      <w:r>
+        <w:t>just reuse the same idea whenever you need a button.</w:t>
       </w:r>
     </w:p>
     <w:p/>
     <w:p>
+      <w:r>
+        <w:t>Any place you u</w:t>
+      </w:r>
       <w:bookmarkStart w:id="0" w:name="_GoBack"/>
       <w:bookmarkEnd w:id="0"/>
+      <w:r>
+        <w:t>se a button in your system, there is a separate object:</w:t>
+      </w:r>
+    </w:p>
+    <w:p/>
+    <w:p>
+      <w:pPr>
+        <w:ind w:left="852"/>
+      </w:pPr>
+      <w:r>
+        <w:rPr>
+          <w:noProof/>
+        </w:rPr>
+        <w:drawing>
+          <wp:inline distT="0" distB="0" distL="0" distR="0" wp14:anchorId="6B70EE73" wp14:editId="667890EF">
+            <wp:extent cx="1831340" cy="1967230"/>
+            <wp:effectExtent l="0" t="0" r="0" b="0"/>
+            <wp:docPr id="6" name="Picture 6"/>
+            <wp:cNvGraphicFramePr>
+              <a:graphicFrameLocks xmlns:a="http://schemas.openxmlformats.org/drawingml/2006/main" noChangeAspect="1"/>
+            </wp:cNvGraphicFramePr>
+            <a:graphic xmlns:a="http://schemas.openxmlformats.org/drawingml/2006/main">
+              <a:graphicData uri="http://schemas.openxmlformats.org/drawingml/2006/picture">
+                <pic:pic xmlns:pic="http://schemas.openxmlformats.org/drawingml/2006/picture">
+                  <pic:nvPicPr>
+                    <pic:cNvPr id="0" name="Picture 6"/>
+                    <pic:cNvPicPr>
+                      <a:picLocks noChangeAspect="1" noChangeArrowheads="1"/>
+                    </pic:cNvPicPr>
+                  </pic:nvPicPr>
+                  <pic:blipFill>
+                    <a:blip r:embed="rId13">
+                      <a:extLst>
+                        <a:ext uri="{BEBA8EAE-BF5A-486C-A8C5-ECC9F3942E4B}">
+                          <a14:imgProps xmlns:a14="http://schemas.microsoft.com/office/drawing/2010/main">
+                            <a14:imgLayer r:embed="rId14">
+                              <a14:imgEffect>
+                                <a14:brightnessContrast bright="20000"/>
+                              </a14:imgEffect>
+                            </a14:imgLayer>
+                          </a14:imgProps>
+                        </a:ext>
+                        <a:ext uri="{28A0092B-C50C-407E-A947-70E740481C1C}">
+                          <a14:useLocalDpi xmlns:a14="http://schemas.microsoft.com/office/drawing/2010/main" val="0"/>
+                        </a:ext>
+                      </a:extLst>
+                    </a:blip>
+                    <a:srcRect/>
+                    <a:stretch>
+                      <a:fillRect/>
+                    </a:stretch>
+                  </pic:blipFill>
+                  <pic:spPr bwMode="auto">
+                    <a:xfrm>
+                      <a:off x="0" y="0"/>
+                      <a:ext cx="1831340" cy="1967230"/>
+                    </a:xfrm>
+                    <a:prstGeom prst="rect">
+                      <a:avLst/>
+                    </a:prstGeom>
+                    <a:noFill/>
+                    <a:ln>
+                      <a:noFill/>
+                    </a:ln>
+                  </pic:spPr>
+                </pic:pic>
+              </a:graphicData>
+            </a:graphic>
+          </wp:inline>
+        </w:drawing>
+      </w:r>
+      <w:r>
+        <w:rPr>
+          <w:noProof/>
+        </w:rPr>
+        <w:t xml:space="preserve"> </w:t>
+      </w:r>
+      <w:r>
+        <w:rPr>
+          <w:noProof/>
+        </w:rPr>
+        <w:drawing>
+          <wp:inline distT="0" distB="0" distL="0" distR="0" wp14:anchorId="38DF384C" wp14:editId="667F7B5F">
+            <wp:extent cx="1840230" cy="1964690"/>
+            <wp:effectExtent l="0" t="0" r="7620" b="0"/>
+            <wp:docPr id="7" name="Picture 7"/>
+            <wp:cNvGraphicFramePr>
+              <a:graphicFrameLocks xmlns:a="http://schemas.openxmlformats.org/drawingml/2006/main" noChangeAspect="1"/>
+            </wp:cNvGraphicFramePr>
+            <a:graphic xmlns:a="http://schemas.openxmlformats.org/drawingml/2006/main">
+              <a:graphicData uri="http://schemas.openxmlformats.org/drawingml/2006/picture">
+                <pic:pic xmlns:pic="http://schemas.openxmlformats.org/drawingml/2006/picture">
+                  <pic:nvPicPr>
+                    <pic:cNvPr id="0" name="Picture 7"/>
+                    <pic:cNvPicPr>
+                      <a:picLocks noChangeAspect="1" noChangeArrowheads="1"/>
+                    </pic:cNvPicPr>
+                  </pic:nvPicPr>
+                  <pic:blipFill>
+                    <a:blip r:embed="rId15">
+                      <a:extLst>
+                        <a:ext uri="{BEBA8EAE-BF5A-486C-A8C5-ECC9F3942E4B}">
+                          <a14:imgProps xmlns:a14="http://schemas.microsoft.com/office/drawing/2010/main">
+                            <a14:imgLayer r:embed="rId16">
+                              <a14:imgEffect>
+                                <a14:brightnessContrast bright="20000"/>
+                              </a14:imgEffect>
+                            </a14:imgLayer>
+                          </a14:imgProps>
+                        </a:ext>
+                        <a:ext uri="{28A0092B-C50C-407E-A947-70E740481C1C}">
+                          <a14:useLocalDpi xmlns:a14="http://schemas.microsoft.com/office/drawing/2010/main" val="0"/>
+                        </a:ext>
+                      </a:extLst>
+                    </a:blip>
+                    <a:srcRect/>
+                    <a:stretch>
+                      <a:fillRect/>
+                    </a:stretch>
+                  </pic:blipFill>
+                  <pic:spPr bwMode="auto">
+                    <a:xfrm>
+                      <a:off x="0" y="0"/>
+                      <a:ext cx="1840230" cy="1964690"/>
+                    </a:xfrm>
+                    <a:prstGeom prst="rect">
+                      <a:avLst/>
+                    </a:prstGeom>
+                    <a:noFill/>
+                    <a:ln>
+                      <a:noFill/>
+                    </a:ln>
+                  </pic:spPr>
+                </pic:pic>
+              </a:graphicData>
+            </a:graphic>
+          </wp:inline>
+        </w:drawing>
+      </w:r>
+    </w:p>
+    <w:p/>
+    <w:p>
+      <w:r>
+        <w:t xml:space="preserve">A button object in general is a </w:t>
+      </w:r>
+      <w:r>
+        <w:rPr>
+          <w:i/>
+          <w:iCs/>
+        </w:rPr>
+        <w:t xml:space="preserve">type </w:t>
+      </w:r>
+      <w:r>
+        <w:t xml:space="preserve">of object. All the button objects are objects of the same </w:t>
+      </w:r>
+      <w:r>
+        <w:rPr>
+          <w:i/>
+          <w:iCs/>
+        </w:rPr>
+        <w:t>type</w:t>
+      </w:r>
+      <w:r>
+        <w:t xml:space="preserve">. The separate buttons are so called </w:t>
+      </w:r>
+      <w:r>
+        <w:rPr>
+          <w:i/>
+          <w:iCs/>
+        </w:rPr>
+        <w:t>instances</w:t>
+      </w:r>
+      <w:r>
+        <w:t xml:space="preserve"> of the type. Many times the word </w:t>
+      </w:r>
+      <w:r>
+        <w:rPr>
+          <w:i/>
+          <w:iCs/>
+        </w:rPr>
+        <w:t>object</w:t>
+      </w:r>
+      <w:r>
+        <w:t xml:space="preserve"> is used instead of the word </w:t>
+      </w:r>
+      <w:r>
+        <w:rPr>
+          <w:i/>
+          <w:iCs/>
+        </w:rPr>
+        <w:t>type</w:t>
+      </w:r>
+      <w:r>
+        <w:t xml:space="preserve">. For instance, you can speak of </w:t>
+      </w:r>
+      <w:r>
+        <w:rPr>
+          <w:i/>
+          <w:iCs/>
+        </w:rPr>
+        <w:t>the</w:t>
+      </w:r>
+      <w:r>
+        <w:t xml:space="preserve"> button </w:t>
+      </w:r>
+      <w:r>
+        <w:rPr>
+          <w:i/>
+          <w:iCs/>
+        </w:rPr>
+        <w:t>object</w:t>
+      </w:r>
+      <w:r>
+        <w:t xml:space="preserve">, while you’re talking about the button </w:t>
+      </w:r>
+      <w:r>
+        <w:rPr>
+          <w:i/>
+          <w:iCs/>
+        </w:rPr>
+        <w:t>type</w:t>
+      </w:r>
+      <w:r>
+        <w:t>. It’s like by saying ‘panda’ you can refer to an individual panda (object), but also to the panda as a kind of animal (type).</w:t>
+      </w:r>
+    </w:p>
+    <w:p/>
+    <w:p>
+      <w:r>
+        <w:t xml:space="preserve">There are many types already defined, that you will be using one way or another. Such as the </w:t>
+      </w:r>
+      <w:r>
+        <w:rPr>
+          <w:b/>
+          <w:bCs/>
+        </w:rPr>
+        <w:t>Button</w:t>
+      </w:r>
+      <w:r>
+        <w:t xml:space="preserve"> type for instance, which you can use to quickly build a simple user interface. Another type, </w:t>
+      </w:r>
+      <w:r>
+        <w:rPr>
+          <w:b/>
+          <w:bCs/>
+        </w:rPr>
+        <w:t>Integer</w:t>
+      </w:r>
+      <w:r>
+        <w:t xml:space="preserve">, represents one integer number. You can hardly avoid using </w:t>
+      </w:r>
+      <w:r>
+        <w:rPr>
+          <w:b/>
+          <w:bCs/>
+        </w:rPr>
+        <w:t>Integers</w:t>
+      </w:r>
+      <w:r>
+        <w:t>.</w:t>
+      </w:r>
+    </w:p>
+    <w:p>
+      <w:pPr>
+        <w:pStyle w:val="Heading3"/>
+      </w:pPr>
+      <w:r>
+        <w:t>Procedures</w:t>
+      </w:r>
+    </w:p>
+    <w:p>
+      <w:r>
+        <w:t xml:space="preserve">Apart from a collection of sub objects, an object contains </w:t>
+      </w:r>
+      <w:r>
+        <w:rPr>
+          <w:i/>
+          <w:iCs/>
+        </w:rPr>
+        <w:t>procedures</w:t>
+      </w:r>
+      <w:r>
+        <w:t>.</w:t>
+      </w:r>
+    </w:p>
+    <w:p/>
+    <w:p>
+      <w:pPr>
+        <w:ind w:left="852"/>
+      </w:pPr>
+      <w:r>
+        <w:rPr>
+          <w:noProof/>
+        </w:rPr>
+        <w:drawing>
+          <wp:inline distT="0" distB="0" distL="0" distR="0" wp14:anchorId="4F60D107" wp14:editId="503FDAB9">
+            <wp:extent cx="1791970" cy="1933575"/>
+            <wp:effectExtent l="0" t="0" r="0" b="9525"/>
+            <wp:docPr id="11" name="Picture 11"/>
+            <wp:cNvGraphicFramePr>
+              <a:graphicFrameLocks xmlns:a="http://schemas.openxmlformats.org/drawingml/2006/main" noChangeAspect="1"/>
+            </wp:cNvGraphicFramePr>
+            <a:graphic xmlns:a="http://schemas.openxmlformats.org/drawingml/2006/main">
+              <a:graphicData uri="http://schemas.openxmlformats.org/drawingml/2006/picture">
+                <pic:pic xmlns:pic="http://schemas.openxmlformats.org/drawingml/2006/picture">
+                  <pic:nvPicPr>
+                    <pic:cNvPr id="0" name="Picture 11"/>
+                    <pic:cNvPicPr>
+                      <a:picLocks noChangeAspect="1" noChangeArrowheads="1"/>
+                    </pic:cNvPicPr>
+                  </pic:nvPicPr>
+                  <pic:blipFill>
+                    <a:blip r:embed="rId17">
+                      <a:extLst>
+                        <a:ext uri="{BEBA8EAE-BF5A-486C-A8C5-ECC9F3942E4B}">
+                          <a14:imgProps xmlns:a14="http://schemas.microsoft.com/office/drawing/2010/main">
+                            <a14:imgLayer r:embed="rId18">
+                              <a14:imgEffect>
+                                <a14:brightnessContrast bright="20000"/>
+                              </a14:imgEffect>
+                            </a14:imgLayer>
+                          </a14:imgProps>
+                        </a:ext>
+                        <a:ext uri="{28A0092B-C50C-407E-A947-70E740481C1C}">
+                          <a14:useLocalDpi xmlns:a14="http://schemas.microsoft.com/office/drawing/2010/main" val="0"/>
+                        </a:ext>
+                      </a:extLst>
+                    </a:blip>
+                    <a:srcRect/>
+                    <a:stretch>
+                      <a:fillRect/>
+                    </a:stretch>
+                  </pic:blipFill>
+                  <pic:spPr bwMode="auto">
+                    <a:xfrm>
+                      <a:off x="0" y="0"/>
+                      <a:ext cx="1791970" cy="1933575"/>
+                    </a:xfrm>
+                    <a:prstGeom prst="rect">
+                      <a:avLst/>
+                    </a:prstGeom>
+                    <a:noFill/>
+                    <a:ln>
+                      <a:noFill/>
+                    </a:ln>
+                  </pic:spPr>
+                </pic:pic>
+              </a:graphicData>
+            </a:graphic>
+          </wp:inline>
+        </w:drawing>
+      </w:r>
+    </w:p>
+    <w:p/>
+    <w:p>
+      <w:r>
+        <w:t>Sub objects again contain procedures.</w:t>
+      </w:r>
+    </w:p>
+    <w:p/>
+    <w:p>
+      <w:pPr>
+        <w:ind w:left="852"/>
+      </w:pPr>
+      <w:r>
+        <w:rPr>
+          <w:noProof/>
+        </w:rPr>
+        <w:drawing>
+          <wp:inline distT="0" distB="0" distL="0" distR="0" wp14:anchorId="598DA062" wp14:editId="294EC1DE">
+            <wp:extent cx="2720340" cy="2836545"/>
+            <wp:effectExtent l="0" t="0" r="3810" b="1905"/>
+            <wp:docPr id="12" name="Picture 12"/>
+            <wp:cNvGraphicFramePr>
+              <a:graphicFrameLocks xmlns:a="http://schemas.openxmlformats.org/drawingml/2006/main" noChangeAspect="1"/>
+            </wp:cNvGraphicFramePr>
+            <a:graphic xmlns:a="http://schemas.openxmlformats.org/drawingml/2006/main">
+              <a:graphicData uri="http://schemas.openxmlformats.org/drawingml/2006/picture">
+                <pic:pic xmlns:pic="http://schemas.openxmlformats.org/drawingml/2006/picture">
+                  <pic:nvPicPr>
+                    <pic:cNvPr id="0" name="Picture 12"/>
+                    <pic:cNvPicPr>
+                      <a:picLocks noChangeAspect="1" noChangeArrowheads="1"/>
+                    </pic:cNvPicPr>
+                  </pic:nvPicPr>
+                  <pic:blipFill>
+                    <a:blip r:embed="rId19">
+                      <a:extLst>
+                        <a:ext uri="{BEBA8EAE-BF5A-486C-A8C5-ECC9F3942E4B}">
+                          <a14:imgProps xmlns:a14="http://schemas.microsoft.com/office/drawing/2010/main">
+                            <a14:imgLayer r:embed="rId20">
+                              <a14:imgEffect>
+                                <a14:brightnessContrast bright="20000"/>
+                              </a14:imgEffect>
+                            </a14:imgLayer>
+                          </a14:imgProps>
+                        </a:ext>
+                        <a:ext uri="{28A0092B-C50C-407E-A947-70E740481C1C}">
+                          <a14:useLocalDpi xmlns:a14="http://schemas.microsoft.com/office/drawing/2010/main" val="0"/>
+                        </a:ext>
+                      </a:extLst>
+                    </a:blip>
+                    <a:srcRect/>
+                    <a:stretch>
+                      <a:fillRect/>
+                    </a:stretch>
+                  </pic:blipFill>
+                  <pic:spPr bwMode="auto">
+                    <a:xfrm>
+                      <a:off x="0" y="0"/>
+                      <a:ext cx="2720340" cy="2836545"/>
+                    </a:xfrm>
+                    <a:prstGeom prst="rect">
+                      <a:avLst/>
+                    </a:prstGeom>
+                    <a:noFill/>
+                    <a:ln>
+                      <a:noFill/>
+                    </a:ln>
+                  </pic:spPr>
+                </pic:pic>
+              </a:graphicData>
+            </a:graphic>
+          </wp:inline>
+        </w:drawing>
+      </w:r>
+    </w:p>
+    <w:p/>
+    <w:p>
+      <w:r>
+        <w:t xml:space="preserve">Software can’t execute without procedures. When you run a procedure, an object </w:t>
+      </w:r>
+      <w:r>
+        <w:rPr>
+          <w:i/>
+          <w:iCs/>
+        </w:rPr>
+        <w:t>does something</w:t>
+      </w:r>
+      <w:r>
+        <w:t>.</w:t>
+      </w:r>
+    </w:p>
+    <w:p/>
+    <w:p>
+      <w:r>
+        <w:t xml:space="preserve">A button could have a </w:t>
+      </w:r>
+      <w:r>
+        <w:rPr>
+          <w:b/>
+          <w:bCs/>
+        </w:rPr>
+        <w:t>Set Text</w:t>
+      </w:r>
+      <w:r>
+        <w:t xml:space="preserve"> procedure for instance, which sets the text displayed on the button.</w:t>
+      </w:r>
+    </w:p>
+    <w:p/>
+    <w:p>
+      <w:pPr>
+        <w:ind w:left="852"/>
+      </w:pPr>
+      <w:r>
+        <w:rPr>
+          <w:noProof/>
+        </w:rPr>
+        <w:drawing>
+          <wp:inline distT="0" distB="0" distL="0" distR="0" wp14:anchorId="4067F4E9" wp14:editId="6F2B5D3E">
+            <wp:extent cx="1228725" cy="1361440"/>
+            <wp:effectExtent l="0" t="0" r="9525" b="0"/>
+            <wp:docPr id="13" name="Picture 13"/>
+            <wp:cNvGraphicFramePr>
+              <a:graphicFrameLocks xmlns:a="http://schemas.openxmlformats.org/drawingml/2006/main" noChangeAspect="1"/>
+            </wp:cNvGraphicFramePr>
+            <a:graphic xmlns:a="http://schemas.openxmlformats.org/drawingml/2006/main">
+              <a:graphicData uri="http://schemas.openxmlformats.org/drawingml/2006/picture">
+                <pic:pic xmlns:pic="http://schemas.openxmlformats.org/drawingml/2006/picture">
+                  <pic:nvPicPr>
+                    <pic:cNvPr id="0" name="Picture 13"/>
+                    <pic:cNvPicPr>
+                      <a:picLocks noChangeAspect="1" noChangeArrowheads="1"/>
+                    </pic:cNvPicPr>
+                  </pic:nvPicPr>
+                  <pic:blipFill>
+                    <a:blip r:embed="rId21">
+                      <a:extLst>
+                        <a:ext uri="{BEBA8EAE-BF5A-486C-A8C5-ECC9F3942E4B}">
+                          <a14:imgProps xmlns:a14="http://schemas.microsoft.com/office/drawing/2010/main">
+                            <a14:imgLayer r:embed="rId22">
+                              <a14:imgEffect>
+                                <a14:brightnessContrast bright="20000"/>
+                              </a14:imgEffect>
+                            </a14:imgLayer>
+                          </a14:imgProps>
+                        </a:ext>
+                        <a:ext uri="{28A0092B-C50C-407E-A947-70E740481C1C}">
+                          <a14:useLocalDpi xmlns:a14="http://schemas.microsoft.com/office/drawing/2010/main" val="0"/>
+                        </a:ext>
+                      </a:extLst>
+                    </a:blip>
+                    <a:srcRect/>
+                    <a:stretch>
+                      <a:fillRect/>
+                    </a:stretch>
+                  </pic:blipFill>
+                  <pic:spPr bwMode="auto">
+                    <a:xfrm>
+                      <a:off x="0" y="0"/>
+                      <a:ext cx="1228725" cy="1361440"/>
+                    </a:xfrm>
+                    <a:prstGeom prst="rect">
+                      <a:avLst/>
+                    </a:prstGeom>
+                    <a:noFill/>
+                    <a:ln>
+                      <a:noFill/>
+                    </a:ln>
+                  </pic:spPr>
+                </pic:pic>
+              </a:graphicData>
+            </a:graphic>
+          </wp:inline>
+        </w:drawing>
+      </w:r>
+    </w:p>
+    <w:p/>
+    <w:p>
+      <w:r>
+        <w:t xml:space="preserve">Procedures are denoted by </w:t>
+      </w:r>
+      <w:r>
+        <w:rPr>
+          <w:i/>
+          <w:iCs/>
+        </w:rPr>
+        <w:t>squares</w:t>
+      </w:r>
+      <w:r>
+        <w:t>.</w:t>
+      </w:r>
+    </w:p>
+    <w:p/>
+    <w:p>
+      <w:r>
+        <w:t xml:space="preserve">Other objects could also have a </w:t>
+      </w:r>
+      <w:r>
+        <w:rPr>
+          <w:b/>
+          <w:bCs/>
+        </w:rPr>
+        <w:t>Set Text</w:t>
+      </w:r>
+      <w:r>
+        <w:t xml:space="preserve"> procedure, therefore to identify the </w:t>
+      </w:r>
+      <w:r>
+        <w:rPr>
+          <w:b/>
+          <w:bCs/>
+        </w:rPr>
+        <w:t>Set Text</w:t>
+      </w:r>
+      <w:r>
+        <w:t xml:space="preserve"> procedure of the </w:t>
+      </w:r>
+      <w:r>
+        <w:rPr>
+          <w:b/>
+          <w:bCs/>
+          <w:i/>
+          <w:iCs/>
+        </w:rPr>
+        <w:t>Button</w:t>
+      </w:r>
+      <w:r>
+        <w:t xml:space="preserve"> object you notate:</w:t>
+      </w:r>
+    </w:p>
+    <w:p/>
+    <w:p>
+      <w:pPr>
+        <w:pStyle w:val="Code"/>
+        <w:ind w:firstLine="360"/>
+      </w:pPr>
+      <w:r>
+        <w:t>Button . Set Text</w:t>
+      </w:r>
+    </w:p>
+    <w:p/>
+    <w:p>
+      <w:r>
+        <w:t>A procedure itself consists of sub procedures: the separate steps of the procedures.</w:t>
+      </w:r>
+    </w:p>
+    <w:p/>
+    <w:p>
+      <w:pPr>
+        <w:ind w:left="852"/>
+      </w:pPr>
+      <w:r>
+        <w:rPr>
+          <w:noProof/>
+        </w:rPr>
+        <w:drawing>
+          <wp:inline distT="0" distB="0" distL="0" distR="0" wp14:anchorId="2BECD5AC" wp14:editId="37CDFF27">
+            <wp:extent cx="2599055" cy="1972945"/>
+            <wp:effectExtent l="0" t="0" r="0" b="0"/>
+            <wp:docPr id="14" name="Picture 14"/>
+            <wp:cNvGraphicFramePr>
+              <a:graphicFrameLocks xmlns:a="http://schemas.openxmlformats.org/drawingml/2006/main" noChangeAspect="1"/>
+            </wp:cNvGraphicFramePr>
+            <a:graphic xmlns:a="http://schemas.openxmlformats.org/drawingml/2006/main">
+              <a:graphicData uri="http://schemas.openxmlformats.org/drawingml/2006/picture">
+                <pic:pic xmlns:pic="http://schemas.openxmlformats.org/drawingml/2006/picture">
+                  <pic:nvPicPr>
+                    <pic:cNvPr id="0" name="Picture 14"/>
+                    <pic:cNvPicPr>
+                      <a:picLocks noChangeAspect="1" noChangeArrowheads="1"/>
+                    </pic:cNvPicPr>
+                  </pic:nvPicPr>
+                  <pic:blipFill>
+                    <a:blip r:embed="rId23" cstate="print">
+                      <a:lum bright="-18000"/>
+                      <a:extLst>
+                        <a:ext uri="{28A0092B-C50C-407E-A947-70E740481C1C}">
+                          <a14:useLocalDpi xmlns:a14="http://schemas.microsoft.com/office/drawing/2010/main" val="0"/>
+                        </a:ext>
+                      </a:extLst>
+                    </a:blip>
+                    <a:srcRect/>
+                    <a:stretch>
+                      <a:fillRect/>
+                    </a:stretch>
+                  </pic:blipFill>
+                  <pic:spPr bwMode="auto">
+                    <a:xfrm>
+                      <a:off x="0" y="0"/>
+                      <a:ext cx="2599055" cy="1972945"/>
+                    </a:xfrm>
+                    <a:prstGeom prst="rect">
+                      <a:avLst/>
+                    </a:prstGeom>
+                    <a:noFill/>
+                    <a:ln>
+                      <a:noFill/>
+                    </a:ln>
+                  </pic:spPr>
+                </pic:pic>
+              </a:graphicData>
+            </a:graphic>
+          </wp:inline>
+        </w:drawing>
+      </w:r>
+    </w:p>
+    <w:p/>
+    <w:p>
+      <w:r>
+        <w:t>Sub procedures are usually not embedded inside other procedures. They are defined separately:</w:t>
+      </w:r>
+    </w:p>
+    <w:p/>
+    <w:p>
+      <w:pPr>
+        <w:ind w:left="852"/>
+      </w:pPr>
+      <w:r>
+        <w:rPr>
+          <w:noProof/>
+        </w:rPr>
+        <w:drawing>
+          <wp:inline distT="0" distB="0" distL="0" distR="0" wp14:anchorId="7A000456" wp14:editId="6DB362C2">
+            <wp:extent cx="2726055" cy="2040890"/>
+            <wp:effectExtent l="0" t="0" r="0" b="0"/>
+            <wp:docPr id="15" name="Picture 15"/>
+            <wp:cNvGraphicFramePr>
+              <a:graphicFrameLocks xmlns:a="http://schemas.openxmlformats.org/drawingml/2006/main" noChangeAspect="1"/>
+            </wp:cNvGraphicFramePr>
+            <a:graphic xmlns:a="http://schemas.openxmlformats.org/drawingml/2006/main">
+              <a:graphicData uri="http://schemas.openxmlformats.org/drawingml/2006/picture">
+                <pic:pic xmlns:pic="http://schemas.openxmlformats.org/drawingml/2006/picture">
+                  <pic:nvPicPr>
+                    <pic:cNvPr id="0" name="Picture 15"/>
+                    <pic:cNvPicPr>
+                      <a:picLocks noChangeAspect="1" noChangeArrowheads="1"/>
+                    </pic:cNvPicPr>
+                  </pic:nvPicPr>
+                  <pic:blipFill>
+                    <a:blip r:embed="rId24" cstate="print">
+                      <a:lum bright="-18000"/>
+                      <a:extLst>
+                        <a:ext uri="{28A0092B-C50C-407E-A947-70E740481C1C}">
+                          <a14:useLocalDpi xmlns:a14="http://schemas.microsoft.com/office/drawing/2010/main" val="0"/>
+                        </a:ext>
+                      </a:extLst>
+                    </a:blip>
+                    <a:srcRect/>
+                    <a:stretch>
+                      <a:fillRect/>
+                    </a:stretch>
+                  </pic:blipFill>
+                  <pic:spPr bwMode="auto">
+                    <a:xfrm>
+                      <a:off x="0" y="0"/>
+                      <a:ext cx="2726055" cy="2040890"/>
+                    </a:xfrm>
+                    <a:prstGeom prst="rect">
+                      <a:avLst/>
+                    </a:prstGeom>
+                    <a:noFill/>
+                    <a:ln>
+                      <a:noFill/>
+                    </a:ln>
+                  </pic:spPr>
+                </pic:pic>
+              </a:graphicData>
+            </a:graphic>
+          </wp:inline>
+        </w:drawing>
+      </w:r>
+    </w:p>
+    <w:p/>
+    <w:p>
+      <w:r>
+        <w:t xml:space="preserve">And the sub procedures are </w:t>
+      </w:r>
+      <w:r>
+        <w:rPr>
+          <w:i/>
+          <w:iCs/>
+        </w:rPr>
+        <w:t>called</w:t>
+      </w:r>
+      <w:r>
+        <w:t xml:space="preserve"> from the super procedure:</w:t>
+      </w:r>
+    </w:p>
+    <w:p/>
+    <w:p>
+      <w:pPr>
+        <w:ind w:left="852"/>
+      </w:pPr>
+      <w:r>
+        <w:rPr>
+          <w:noProof/>
+        </w:rPr>
+        <w:drawing>
+          <wp:inline distT="0" distB="0" distL="0" distR="0" wp14:anchorId="1047E6E3" wp14:editId="31714A5D">
+            <wp:extent cx="2576195" cy="2335530"/>
+            <wp:effectExtent l="0" t="0" r="0" b="0"/>
+            <wp:docPr id="16" name="Picture 16"/>
+            <wp:cNvGraphicFramePr>
+              <a:graphicFrameLocks xmlns:a="http://schemas.openxmlformats.org/drawingml/2006/main" noChangeAspect="1"/>
+            </wp:cNvGraphicFramePr>
+            <a:graphic xmlns:a="http://schemas.openxmlformats.org/drawingml/2006/main">
+              <a:graphicData uri="http://schemas.openxmlformats.org/drawingml/2006/picture">
+                <pic:pic xmlns:pic="http://schemas.openxmlformats.org/drawingml/2006/picture">
+                  <pic:nvPicPr>
+                    <pic:cNvPr id="0" name="Picture 16"/>
+                    <pic:cNvPicPr>
+                      <a:picLocks noChangeAspect="1" noChangeArrowheads="1"/>
+                    </pic:cNvPicPr>
+                  </pic:nvPicPr>
+                  <pic:blipFill>
+                    <a:blip r:embed="rId25" cstate="print">
+                      <a:lum bright="-18000"/>
+                      <a:extLst>
+                        <a:ext uri="{28A0092B-C50C-407E-A947-70E740481C1C}">
+                          <a14:useLocalDpi xmlns:a14="http://schemas.microsoft.com/office/drawing/2010/main" val="0"/>
+                        </a:ext>
+                      </a:extLst>
+                    </a:blip>
+                    <a:srcRect/>
+                    <a:stretch>
+                      <a:fillRect/>
+                    </a:stretch>
+                  </pic:blipFill>
+                  <pic:spPr bwMode="auto">
+                    <a:xfrm>
+                      <a:off x="0" y="0"/>
+                      <a:ext cx="2576195" cy="2335530"/>
+                    </a:xfrm>
+                    <a:prstGeom prst="rect">
+                      <a:avLst/>
+                    </a:prstGeom>
+                    <a:noFill/>
+                    <a:ln>
+                      <a:noFill/>
+                    </a:ln>
+                  </pic:spPr>
+                </pic:pic>
+              </a:graphicData>
+            </a:graphic>
+          </wp:inline>
+        </w:drawing>
+      </w:r>
+    </w:p>
+    <w:p/>
+    <w:p>
+      <w:r>
+        <w:t>Calling a procedure has almost the same effect as inserting the called procedure there where you call it.</w:t>
+      </w:r>
+    </w:p>
+    <w:p/>
+    <w:p>
+      <w:r>
+        <w:t xml:space="preserve">The </w:t>
+      </w:r>
+      <w:r>
+        <w:rPr>
+          <w:b/>
+          <w:bCs/>
+        </w:rPr>
+        <w:t>Redraw Button</w:t>
+      </w:r>
+      <w:r>
+        <w:t xml:space="preserve"> procedure is rather complex. In this procedure lines of the button are drawn, the text is drawn and whatever else makes up the display of the button. The steps of this redrawing are delegated by yet again calling other procedures. </w:t>
+      </w:r>
+      <w:r>
+        <w:rPr>
+          <w:b/>
+          <w:bCs/>
+        </w:rPr>
+        <w:t>Redraw Button</w:t>
+      </w:r>
+      <w:r>
+        <w:t xml:space="preserve"> could for instance call the </w:t>
+      </w:r>
+      <w:r>
+        <w:rPr>
+          <w:b/>
+          <w:bCs/>
+        </w:rPr>
+        <w:t>Draw Line</w:t>
+      </w:r>
+      <w:r>
+        <w:t xml:space="preserve"> procedure a number of times. So sub procedures of the </w:t>
+      </w:r>
+      <w:r>
+        <w:rPr>
+          <w:b/>
+          <w:bCs/>
+        </w:rPr>
+        <w:t>Set Text</w:t>
+      </w:r>
+      <w:r>
+        <w:t xml:space="preserve"> procedure are themselves composed of sub procedures.</w:t>
+      </w:r>
+    </w:p>
+    <w:p/>
+    <w:p>
+      <w:pPr>
+        <w:ind w:left="852"/>
+      </w:pPr>
+      <w:r>
+        <w:rPr>
+          <w:noProof/>
+        </w:rPr>
+        <w:drawing>
+          <wp:inline distT="0" distB="0" distL="0" distR="0" wp14:anchorId="00415D46" wp14:editId="66A40238">
+            <wp:extent cx="2663825" cy="2836545"/>
+            <wp:effectExtent l="0" t="0" r="0" b="0"/>
+            <wp:docPr id="17" name="Picture 17"/>
+            <wp:cNvGraphicFramePr>
+              <a:graphicFrameLocks xmlns:a="http://schemas.openxmlformats.org/drawingml/2006/main" noChangeAspect="1"/>
+            </wp:cNvGraphicFramePr>
+            <a:graphic xmlns:a="http://schemas.openxmlformats.org/drawingml/2006/main">
+              <a:graphicData uri="http://schemas.openxmlformats.org/drawingml/2006/picture">
+                <pic:pic xmlns:pic="http://schemas.openxmlformats.org/drawingml/2006/picture">
+                  <pic:nvPicPr>
+                    <pic:cNvPr id="0" name="Picture 17"/>
+                    <pic:cNvPicPr>
+                      <a:picLocks noChangeAspect="1" noChangeArrowheads="1"/>
+                    </pic:cNvPicPr>
+                  </pic:nvPicPr>
+                  <pic:blipFill>
+                    <a:blip r:embed="rId26" cstate="print">
+                      <a:lum bright="-18000"/>
+                      <a:extLst>
+                        <a:ext uri="{28A0092B-C50C-407E-A947-70E740481C1C}">
+                          <a14:useLocalDpi xmlns:a14="http://schemas.microsoft.com/office/drawing/2010/main" val="0"/>
+                        </a:ext>
+                      </a:extLst>
+                    </a:blip>
+                    <a:srcRect/>
+                    <a:stretch>
+                      <a:fillRect/>
+                    </a:stretch>
+                  </pic:blipFill>
+                  <pic:spPr bwMode="auto">
+                    <a:xfrm>
+                      <a:off x="0" y="0"/>
+                      <a:ext cx="2663825" cy="2836545"/>
+                    </a:xfrm>
+                    <a:prstGeom prst="rect">
+                      <a:avLst/>
+                    </a:prstGeom>
+                    <a:noFill/>
+                    <a:ln>
+                      <a:noFill/>
+                    </a:ln>
+                  </pic:spPr>
+                </pic:pic>
+              </a:graphicData>
+            </a:graphic>
+          </wp:inline>
+        </w:drawing>
+      </w:r>
+    </w:p>
+    <w:p/>
+    <w:p>
+      <w:r>
+        <w:t xml:space="preserve">You can also see here that separately defining a procedure can lead to the </w:t>
+      </w:r>
+      <w:r>
+        <w:rPr>
+          <w:i/>
+          <w:iCs/>
+        </w:rPr>
+        <w:t>reuse</w:t>
+      </w:r>
+      <w:r>
+        <w:t xml:space="preserve"> of procedures. The </w:t>
+      </w:r>
+      <w:r>
+        <w:rPr>
+          <w:b/>
+          <w:bCs/>
+        </w:rPr>
+        <w:t xml:space="preserve">Draw Line </w:t>
+      </w:r>
+      <w:r>
+        <w:t xml:space="preserve">procedure is reused three times in the example above. There are many procedures already defined, that you will use one way or another. Most of these procedures are encapsulated in a type. There’s for instance a </w:t>
+      </w:r>
+      <w:r>
+        <w:rPr>
+          <w:b/>
+          <w:bCs/>
+        </w:rPr>
+        <w:t>File</w:t>
+      </w:r>
+      <w:r>
+        <w:t xml:space="preserve"> type that contains procedures with which to control a single computer file.</w:t>
+      </w:r>
+    </w:p>
+    <w:p/>
+    <w:p>
+      <w:r>
+        <w:t xml:space="preserve">So where does it end? Procedures would continue to delegate to one another and nothing would really actually happen. Well, it ends at a special group of procedures that don’t call other procedures anymore. Each of those procedures executes a so called machine instruction: a basic instruction that is sent to the computer’s central processing unit (CPU) and make the </w:t>
+      </w:r>
+      <w:r>
+        <w:rPr>
+          <w:i/>
+          <w:iCs/>
+        </w:rPr>
+        <w:t>computer</w:t>
+      </w:r>
+      <w:r>
+        <w:t xml:space="preserve"> </w:t>
+      </w:r>
+      <w:r>
+        <w:rPr>
+          <w:i/>
+          <w:iCs/>
+        </w:rPr>
+        <w:t>do</w:t>
+      </w:r>
+      <w:r>
+        <w:t xml:space="preserve"> something. The CPU performs a hardware defined </w:t>
+      </w:r>
+      <w:r>
+        <w:rPr>
+          <w:i/>
+          <w:iCs/>
+        </w:rPr>
+        <w:t xml:space="preserve">machine </w:t>
+      </w:r>
+      <w:r>
+        <w:t>procedure.</w:t>
+      </w:r>
+    </w:p>
+    <w:p/>
+    <w:p>
+      <w:r>
+        <w:t>That way there can develop a big procedure call tree-out, which makes a single procedure consist of many, many machine instructions, ranging from tens to thousands of machine instructions or even more.</w:t>
+      </w:r>
+    </w:p>
+    <w:p/>
+    <w:p>
+      <w:proofErr w:type="spellStart"/>
+      <w:r>
+        <w:t>Justs</w:t>
+      </w:r>
+      <w:proofErr w:type="spellEnd"/>
+      <w:r>
+        <w:t xml:space="preserve"> like with the kitchen example: you don’t necessarily need to see the details of the procedure in order to understand what the effect </w:t>
+      </w:r>
+      <w:r>
+        <w:rPr>
+          <w:b/>
+          <w:bCs/>
+        </w:rPr>
+        <w:t>Button . Set Text</w:t>
+      </w:r>
+      <w:r>
+        <w:t xml:space="preserve"> is.</w:t>
+      </w:r>
+    </w:p>
+    <w:p/>
+    <w:p>
+      <w:pPr>
+        <w:ind w:left="852"/>
+      </w:pPr>
+      <w:r>
+        <w:rPr>
+          <w:noProof/>
+        </w:rPr>
+        <w:drawing>
+          <wp:inline distT="0" distB="0" distL="0" distR="0" wp14:anchorId="3D150ACF" wp14:editId="6B4C7A11">
+            <wp:extent cx="1353185" cy="1503045"/>
+            <wp:effectExtent l="0" t="0" r="0" b="0"/>
+            <wp:docPr id="18" name="Picture 18"/>
+            <wp:cNvGraphicFramePr>
+              <a:graphicFrameLocks xmlns:a="http://schemas.openxmlformats.org/drawingml/2006/main" noChangeAspect="1"/>
+            </wp:cNvGraphicFramePr>
+            <a:graphic xmlns:a="http://schemas.openxmlformats.org/drawingml/2006/main">
+              <a:graphicData uri="http://schemas.openxmlformats.org/drawingml/2006/picture">
+                <pic:pic xmlns:pic="http://schemas.openxmlformats.org/drawingml/2006/picture">
+                  <pic:nvPicPr>
+                    <pic:cNvPr id="0" name="Picture 18"/>
+                    <pic:cNvPicPr>
+                      <a:picLocks noChangeAspect="1" noChangeArrowheads="1"/>
+                    </pic:cNvPicPr>
+                  </pic:nvPicPr>
+                  <pic:blipFill>
+                    <a:blip r:embed="rId27" cstate="print">
+                      <a:lum bright="-18000"/>
+                      <a:extLst>
+                        <a:ext uri="{28A0092B-C50C-407E-A947-70E740481C1C}">
+                          <a14:useLocalDpi xmlns:a14="http://schemas.microsoft.com/office/drawing/2010/main" val="0"/>
+                        </a:ext>
+                      </a:extLst>
+                    </a:blip>
+                    <a:srcRect/>
+                    <a:stretch>
+                      <a:fillRect/>
+                    </a:stretch>
+                  </pic:blipFill>
+                  <pic:spPr bwMode="auto">
+                    <a:xfrm>
+                      <a:off x="0" y="0"/>
+                      <a:ext cx="1353185" cy="1503045"/>
+                    </a:xfrm>
+                    <a:prstGeom prst="rect">
+                      <a:avLst/>
+                    </a:prstGeom>
+                    <a:noFill/>
+                    <a:ln>
+                      <a:noFill/>
+                    </a:ln>
+                  </pic:spPr>
+                </pic:pic>
+              </a:graphicData>
+            </a:graphic>
+          </wp:inline>
+        </w:drawing>
+      </w:r>
+    </w:p>
+    <w:p/>
+    <w:p>
+      <w:r>
+        <w:t xml:space="preserve">called </w:t>
+      </w:r>
+      <w:r>
+        <w:rPr>
+          <w:i/>
+          <w:iCs/>
+        </w:rPr>
+        <w:t>operations</w:t>
+      </w:r>
+      <w:r>
+        <w:t xml:space="preserve">, </w:t>
+      </w:r>
+      <w:r>
+        <w:rPr>
+          <w:i/>
+          <w:iCs/>
+        </w:rPr>
+        <w:t xml:space="preserve">functions </w:t>
+      </w:r>
+      <w:r>
+        <w:t xml:space="preserve">or </w:t>
+      </w:r>
+      <w:r>
+        <w:rPr>
+          <w:i/>
+          <w:iCs/>
+        </w:rPr>
+        <w:t xml:space="preserve">routines </w:t>
+      </w:r>
+      <w:r>
+        <w:t xml:space="preserve">and there are even more synonyms. But I will usually stick to the term </w:t>
+      </w:r>
+      <w:r>
+        <w:rPr>
+          <w:i/>
+          <w:iCs/>
+        </w:rPr>
+        <w:t>procedure</w:t>
+      </w:r>
+      <w:r>
+        <w:t>.</w:t>
+      </w:r>
+    </w:p>
+    <w:p>
+      <w:pPr>
+        <w:pStyle w:val="Heading3"/>
+      </w:pPr>
+      <w:r>
+        <w:t>Procedure Parameters</w:t>
+      </w:r>
+    </w:p>
+    <w:p>
+      <w:r>
+        <w:t xml:space="preserve">Procedures can have </w:t>
+      </w:r>
+      <w:r>
+        <w:rPr>
+          <w:i/>
+          <w:iCs/>
+        </w:rPr>
+        <w:t>parameters</w:t>
+      </w:r>
+      <w:r>
+        <w:t xml:space="preserve">: instructions passed along with the procedure that make the procedure behave differently. The </w:t>
+      </w:r>
+      <w:r>
+        <w:rPr>
+          <w:b/>
+          <w:bCs/>
+        </w:rPr>
+        <w:t>Button . Set Text</w:t>
+      </w:r>
+      <w:r>
+        <w:t xml:space="preserve"> procedure, for instance, has a </w:t>
+      </w:r>
+      <w:r>
+        <w:rPr>
+          <w:b/>
+          <w:bCs/>
+        </w:rPr>
+        <w:t>Text</w:t>
+      </w:r>
+      <w:r>
+        <w:t xml:space="preserve"> parameter, which indicates what the new text of the button will be.</w:t>
+      </w:r>
+    </w:p>
+    <w:p/>
+    <w:p>
+      <w:r>
+        <w:t xml:space="preserve">Text is an </w:t>
+      </w:r>
+      <w:r>
+        <w:rPr>
+          <w:i/>
+          <w:iCs/>
+        </w:rPr>
+        <w:t>idea</w:t>
+      </w:r>
+      <w:r>
+        <w:t xml:space="preserve">. It is an </w:t>
+      </w:r>
+      <w:r>
+        <w:rPr>
+          <w:i/>
+          <w:iCs/>
+        </w:rPr>
+        <w:t>object</w:t>
+      </w:r>
+      <w:r>
+        <w:t xml:space="preserve">. It is </w:t>
+      </w:r>
+      <w:r>
+        <w:rPr>
+          <w:i/>
+          <w:iCs/>
+        </w:rPr>
+        <w:t>objects</w:t>
+      </w:r>
+      <w:r>
+        <w:t xml:space="preserve"> that serve as parameters.</w:t>
+      </w:r>
+    </w:p>
+    <w:p/>
+    <w:p>
+      <w:pPr>
+        <w:ind w:left="852"/>
+      </w:pPr>
+      <w:r>
+        <w:rPr>
+          <w:rFonts w:ascii="Courier New" w:hAnsi="Courier New"/>
+          <w:i/>
+          <w:iCs/>
+          <w:noProof/>
+          <w:sz w:val="20"/>
+        </w:rPr>
+        <w:drawing>
+          <wp:inline distT="0" distB="0" distL="0" distR="0" wp14:anchorId="54034DE2" wp14:editId="1DCFBA62">
+            <wp:extent cx="1972945" cy="1953260"/>
+            <wp:effectExtent l="0" t="0" r="0" b="0"/>
+            <wp:docPr id="19" name="Picture 19"/>
+            <wp:cNvGraphicFramePr>
+              <a:graphicFrameLocks xmlns:a="http://schemas.openxmlformats.org/drawingml/2006/main" noChangeAspect="1"/>
+            </wp:cNvGraphicFramePr>
+            <a:graphic xmlns:a="http://schemas.openxmlformats.org/drawingml/2006/main">
+              <a:graphicData uri="http://schemas.openxmlformats.org/drawingml/2006/picture">
+                <pic:pic xmlns:pic="http://schemas.openxmlformats.org/drawingml/2006/picture">
+                  <pic:nvPicPr>
+                    <pic:cNvPr id="0" name="Picture 19"/>
+                    <pic:cNvPicPr>
+                      <a:picLocks noChangeAspect="1" noChangeArrowheads="1"/>
+                    </pic:cNvPicPr>
+                  </pic:nvPicPr>
+                  <pic:blipFill>
+                    <a:blip r:embed="rId28" cstate="print">
+                      <a:lum bright="-18000"/>
+                      <a:extLst>
+                        <a:ext uri="{28A0092B-C50C-407E-A947-70E740481C1C}">
+                          <a14:useLocalDpi xmlns:a14="http://schemas.microsoft.com/office/drawing/2010/main" val="0"/>
+                        </a:ext>
+                      </a:extLst>
+                    </a:blip>
+                    <a:srcRect/>
+                    <a:stretch>
+                      <a:fillRect/>
+                    </a:stretch>
+                  </pic:blipFill>
+                  <pic:spPr bwMode="auto">
+                    <a:xfrm>
+                      <a:off x="0" y="0"/>
+                      <a:ext cx="1972945" cy="1953260"/>
+                    </a:xfrm>
+                    <a:prstGeom prst="rect">
+                      <a:avLst/>
+                    </a:prstGeom>
+                    <a:noFill/>
+                    <a:ln>
+                      <a:noFill/>
+                    </a:ln>
+                  </pic:spPr>
+                </pic:pic>
+              </a:graphicData>
+            </a:graphic>
+          </wp:inline>
+        </w:drawing>
+      </w:r>
+    </w:p>
+    <w:p/>
+    <w:p>
+      <w:r>
+        <w:t xml:space="preserve">The procedure can do whatever it wants with the parameters passed to it. All it really can do with it is again pass the parameter to another procedure </w:t>
+      </w:r>
+      <w:r>
+        <w:rPr>
+          <w:i/>
+          <w:iCs/>
+        </w:rPr>
+        <w:t>or</w:t>
+      </w:r>
+      <w:r>
+        <w:t xml:space="preserve"> call procedures of the parameter.</w:t>
+      </w:r>
+    </w:p>
+    <w:p/>
+    <w:p>
+      <w:pPr>
+        <w:ind w:left="852"/>
+      </w:pPr>
+      <w:r>
+        <w:rPr>
+          <w:noProof/>
+        </w:rPr>
+        <w:drawing>
+          <wp:inline distT="0" distB="0" distL="0" distR="0" wp14:anchorId="6FAA71DA" wp14:editId="78DEBAF1">
+            <wp:extent cx="2287270" cy="2473960"/>
+            <wp:effectExtent l="0" t="0" r="0" b="0"/>
+            <wp:docPr id="20" name="Picture 20"/>
+            <wp:cNvGraphicFramePr>
+              <a:graphicFrameLocks xmlns:a="http://schemas.openxmlformats.org/drawingml/2006/main" noChangeAspect="1"/>
+            </wp:cNvGraphicFramePr>
+            <a:graphic xmlns:a="http://schemas.openxmlformats.org/drawingml/2006/main">
+              <a:graphicData uri="http://schemas.openxmlformats.org/drawingml/2006/picture">
+                <pic:pic xmlns:pic="http://schemas.openxmlformats.org/drawingml/2006/picture">
+                  <pic:nvPicPr>
+                    <pic:cNvPr id="0" name="Picture 20"/>
+                    <pic:cNvPicPr>
+                      <a:picLocks noChangeAspect="1" noChangeArrowheads="1"/>
+                    </pic:cNvPicPr>
+                  </pic:nvPicPr>
+                  <pic:blipFill>
+                    <a:blip r:embed="rId29" cstate="print">
+                      <a:lum bright="-18000"/>
+                      <a:extLst>
+                        <a:ext uri="{28A0092B-C50C-407E-A947-70E740481C1C}">
+                          <a14:useLocalDpi xmlns:a14="http://schemas.microsoft.com/office/drawing/2010/main" val="0"/>
+                        </a:ext>
+                      </a:extLst>
+                    </a:blip>
+                    <a:srcRect/>
+                    <a:stretch>
+                      <a:fillRect/>
+                    </a:stretch>
+                  </pic:blipFill>
+                  <pic:spPr bwMode="auto">
+                    <a:xfrm>
+                      <a:off x="0" y="0"/>
+                      <a:ext cx="2287270" cy="2473960"/>
+                    </a:xfrm>
+                    <a:prstGeom prst="rect">
+                      <a:avLst/>
+                    </a:prstGeom>
+                    <a:noFill/>
+                    <a:ln>
+                      <a:noFill/>
+                    </a:ln>
+                  </pic:spPr>
+                </pic:pic>
+              </a:graphicData>
+            </a:graphic>
+          </wp:inline>
+        </w:drawing>
+      </w:r>
+    </w:p>
+    <w:p>
+      <w:pPr>
+        <w:ind w:left="852"/>
+        <w:rPr>
+          <w:i/>
+          <w:iCs/>
+        </w:rPr>
+      </w:pPr>
+      <w:r>
+        <w:rPr>
+          <w:i/>
+          <w:iCs/>
+        </w:rPr>
+        <w:t xml:space="preserve">Pass the </w:t>
+      </w:r>
+      <w:r>
+        <w:rPr>
+          <w:rFonts w:ascii="Arial" w:hAnsi="Arial"/>
+          <w:bCs/>
+          <w:i/>
+          <w:iCs/>
+          <w:sz w:val="20"/>
+        </w:rPr>
+        <w:t>Text</w:t>
+      </w:r>
+      <w:r>
+        <w:rPr>
+          <w:i/>
+          <w:iCs/>
+        </w:rPr>
+        <w:t xml:space="preserve"> parameter on to the next procedure (</w:t>
+      </w:r>
+      <w:r>
+        <w:rPr>
+          <w:rFonts w:ascii="Arial" w:hAnsi="Arial"/>
+          <w:bCs/>
+          <w:i/>
+          <w:iCs/>
+          <w:sz w:val="20"/>
+        </w:rPr>
+        <w:t>Format Text</w:t>
+      </w:r>
+      <w:r>
+        <w:rPr>
+          <w:i/>
+          <w:iCs/>
+        </w:rPr>
+        <w:t>).</w:t>
+      </w:r>
+    </w:p>
+    <w:p>
+      <w:pPr>
+        <w:rPr>
+          <w:i/>
+          <w:iCs/>
+        </w:rPr>
+      </w:pPr>
+    </w:p>
+    <w:p>
+      <w:pPr>
+        <w:ind w:left="852"/>
+        <w:rPr>
+          <w:i/>
+          <w:iCs/>
+        </w:rPr>
+      </w:pPr>
+      <w:r>
+        <w:rPr>
+          <w:i/>
+          <w:iCs/>
+          <w:noProof/>
+          <w:sz w:val="26"/>
+        </w:rPr>
+        <w:drawing>
+          <wp:inline distT="0" distB="0" distL="0" distR="0" wp14:anchorId="35CD9DD3" wp14:editId="2C2C89BC">
+            <wp:extent cx="1995805" cy="2131695"/>
+            <wp:effectExtent l="0" t="0" r="0" b="0"/>
+            <wp:docPr id="21" name="Picture 21"/>
+            <wp:cNvGraphicFramePr>
+              <a:graphicFrameLocks xmlns:a="http://schemas.openxmlformats.org/drawingml/2006/main" noChangeAspect="1"/>
+            </wp:cNvGraphicFramePr>
+            <a:graphic xmlns:a="http://schemas.openxmlformats.org/drawingml/2006/main">
+              <a:graphicData uri="http://schemas.openxmlformats.org/drawingml/2006/picture">
+                <pic:pic xmlns:pic="http://schemas.openxmlformats.org/drawingml/2006/picture">
+                  <pic:nvPicPr>
+                    <pic:cNvPr id="0" name="Picture 21"/>
+                    <pic:cNvPicPr>
+                      <a:picLocks noChangeAspect="1" noChangeArrowheads="1"/>
+                    </pic:cNvPicPr>
+                  </pic:nvPicPr>
+                  <pic:blipFill>
+                    <a:blip r:embed="rId30" cstate="print">
+                      <a:lum bright="-18000"/>
+                      <a:extLst>
+                        <a:ext uri="{28A0092B-C50C-407E-A947-70E740481C1C}">
+                          <a14:useLocalDpi xmlns:a14="http://schemas.microsoft.com/office/drawing/2010/main" val="0"/>
+                        </a:ext>
+                      </a:extLst>
+                    </a:blip>
+                    <a:srcRect/>
+                    <a:stretch>
+                      <a:fillRect/>
+                    </a:stretch>
+                  </pic:blipFill>
+                  <pic:spPr bwMode="auto">
+                    <a:xfrm>
+                      <a:off x="0" y="0"/>
+                      <a:ext cx="1995805" cy="2131695"/>
+                    </a:xfrm>
+                    <a:prstGeom prst="rect">
+                      <a:avLst/>
+                    </a:prstGeom>
+                    <a:noFill/>
+                    <a:ln>
+                      <a:noFill/>
+                    </a:ln>
+                  </pic:spPr>
+                </pic:pic>
+              </a:graphicData>
+            </a:graphic>
+          </wp:inline>
+        </w:drawing>
+      </w:r>
+    </w:p>
+    <w:p>
+      <w:pPr>
+        <w:ind w:left="852"/>
+        <w:rPr>
+          <w:i/>
+          <w:iCs/>
+        </w:rPr>
+      </w:pPr>
+      <w:r>
+        <w:rPr>
+          <w:i/>
+          <w:iCs/>
+        </w:rPr>
+        <w:t xml:space="preserve">Call the a procedure of the </w:t>
+      </w:r>
+      <w:r>
+        <w:rPr>
+          <w:rFonts w:ascii="Arial" w:hAnsi="Arial"/>
+          <w:bCs/>
+          <w:i/>
+          <w:iCs/>
+          <w:sz w:val="20"/>
+        </w:rPr>
+        <w:t>Text</w:t>
+      </w:r>
+      <w:r>
+        <w:rPr>
+          <w:i/>
+          <w:iCs/>
+        </w:rPr>
+        <w:t xml:space="preserve"> parameter.</w:t>
+      </w:r>
+    </w:p>
+    <w:p/>
+    <w:p>
+      <w:r>
+        <w:t xml:space="preserve">The terms </w:t>
+      </w:r>
+      <w:r>
+        <w:rPr>
+          <w:i/>
+          <w:iCs/>
+        </w:rPr>
+        <w:t>parameter</w:t>
+      </w:r>
+      <w:r>
+        <w:t xml:space="preserve"> and </w:t>
+      </w:r>
+      <w:r>
+        <w:rPr>
+          <w:i/>
+          <w:iCs/>
+        </w:rPr>
+        <w:t>argument</w:t>
+      </w:r>
+      <w:r>
+        <w:t xml:space="preserve"> are often intermixed. For now you can assume that a parameter is a setting of a procedure and an argument is the value that it holds. That’s not the entire truth, though, but I’ll save the exact meaning for later.</w:t>
+      </w:r>
+    </w:p>
+    <w:p>
+      <w:pPr>
+        <w:pStyle w:val="Heading3"/>
+      </w:pPr>
+      <w:r>
+        <w:t>Interfaces</w:t>
+      </w:r>
+    </w:p>
+    <w:p>
+      <w:r>
+        <w:t>Another issue of objects is that they can have different interfaces. Consider how a employee looks to a customer and how she looks to one of her coworkers. She can do certain things for her coworker and much different things for a customer. She has two interfaces. The party that refers to her determines which interface she has, but even though both parties are referring to the same person, she means two totally different things to them.</w:t>
+      </w:r>
+    </w:p>
+    <w:p/>
+    <w:p>
+      <w:r>
+        <w:t>Objects have the same ability. A type of object can have separate interfaces. Interfaces are groups of an object’s members. Another object that refers to the object decides which interface to use, or may even only be able to use a certain one of its interfaces. An object can also have just one interface, the same one for everybody.</w:t>
+      </w:r>
+    </w:p>
+    <w:p/>
+    <w:p>
+      <w:r>
+        <w:t>Interfaces are distinguished by triangles.</w:t>
+      </w:r>
+    </w:p>
+    <w:p/>
+    <w:p>
+      <w:pPr>
+        <w:ind w:left="852"/>
+      </w:pPr>
+      <w:r>
+        <w:rPr>
+          <w:i/>
+          <w:iCs/>
+          <w:noProof/>
+          <w:sz w:val="26"/>
+        </w:rPr>
+        <w:drawing>
+          <wp:inline distT="0" distB="0" distL="0" distR="0" wp14:anchorId="52183B7E" wp14:editId="06AF4033">
+            <wp:extent cx="2927350" cy="2955290"/>
+            <wp:effectExtent l="0" t="0" r="0" b="0"/>
+            <wp:docPr id="22" name="Picture 22"/>
+            <wp:cNvGraphicFramePr>
+              <a:graphicFrameLocks xmlns:a="http://schemas.openxmlformats.org/drawingml/2006/main" noChangeAspect="1"/>
+            </wp:cNvGraphicFramePr>
+            <a:graphic xmlns:a="http://schemas.openxmlformats.org/drawingml/2006/main">
+              <a:graphicData uri="http://schemas.openxmlformats.org/drawingml/2006/picture">
+                <pic:pic xmlns:pic="http://schemas.openxmlformats.org/drawingml/2006/picture">
+                  <pic:nvPicPr>
+                    <pic:cNvPr id="0" name="Picture 22"/>
+                    <pic:cNvPicPr>
+                      <a:picLocks noChangeAspect="1" noChangeArrowheads="1"/>
+                    </pic:cNvPicPr>
+                  </pic:nvPicPr>
+                  <pic:blipFill>
+                    <a:blip r:embed="rId31" cstate="print">
+                      <a:lum bright="-18000"/>
+                      <a:extLst>
+                        <a:ext uri="{28A0092B-C50C-407E-A947-70E740481C1C}">
+                          <a14:useLocalDpi xmlns:a14="http://schemas.microsoft.com/office/drawing/2010/main" val="0"/>
+                        </a:ext>
+                      </a:extLst>
+                    </a:blip>
+                    <a:srcRect/>
+                    <a:stretch>
+                      <a:fillRect/>
+                    </a:stretch>
+                  </pic:blipFill>
+                  <pic:spPr bwMode="auto">
+                    <a:xfrm>
+                      <a:off x="0" y="0"/>
+                      <a:ext cx="2927350" cy="2955290"/>
+                    </a:xfrm>
+                    <a:prstGeom prst="rect">
+                      <a:avLst/>
+                    </a:prstGeom>
+                    <a:noFill/>
+                    <a:ln>
+                      <a:noFill/>
+                    </a:ln>
+                  </pic:spPr>
+                </pic:pic>
+              </a:graphicData>
+            </a:graphic>
+          </wp:inline>
+        </w:drawing>
+      </w:r>
+    </w:p>
+    <w:p/>
+    <w:p>
+      <w:r>
+        <w:t>The employee is an advisor to the customer and to another employee a coworker.</w:t>
+      </w:r>
+    </w:p>
+    <w:p/>
+    <w:p>
+      <w:r>
+        <w:t xml:space="preserve">Where to start when you read a diagram like this? You first read the containment structure. You start at the largest container, then the </w:t>
+      </w:r>
+      <w:proofErr w:type="spellStart"/>
+      <w:r>
+        <w:t>smallers</w:t>
+      </w:r>
+      <w:proofErr w:type="spellEnd"/>
+      <w:r>
+        <w:t xml:space="preserve"> ones. After that you look at the relations made by the connecting lines.</w:t>
+      </w:r>
+    </w:p>
+    <w:p/>
+    <w:p>
+      <w:r>
+        <w:t>You don’t always start with the largest container. Sometimes one symbol is highlighted. Then this symbol is what the diagram is about and it's all about the aspects of this symbol. Then you start at the highlighted symbol and look around. There’s no one way of doing it.</w:t>
+      </w:r>
+    </w:p>
+    <w:p/>
+    <w:p>
+      <w:r>
+        <w:t>Triangles are actually sub objects too. The difference with circles is that triangles basically melt together with their container.</w:t>
+      </w:r>
+    </w:p>
+    <w:p/>
+    <w:p>
+      <w:r>
+        <w:t>Objects, be it triangles, are an excellent way to give different types mutual characteristics.</w:t>
+      </w:r>
     </w:p>
     <w:sectPr>
       <w:pgSz w:w="12240" w:h="15840"/>
@@ -2291,6 +3955,19 @@
       <w:szCs w:val="20"/>
     </w:rPr>
   </w:style>
+  <w:style w:type="paragraph" w:customStyle="1" w:styleId="AlineaSeparator">
+    <w:name w:val="Alinea Separator"/>
+    <w:basedOn w:val="Normal"/>
+    <w:rsid w:val="00CA2939"/>
+    <w:pPr>
+      <w:ind w:left="0"/>
+      <w:jc w:val="both"/>
+    </w:pPr>
+    <w:rPr>
+      <w:sz w:val="16"/>
+      <w:szCs w:val="24"/>
+    </w:rPr>
+  </w:style>
 </w:styles>
 </file>
 

</xml_diff>

<commit_message>
Circle Language Spec Introduction editing
</commit_message>
<xml_diff>
--- a/1.1. Circle Language Spec/02. Introduction/Circle Language Spec Introduction.docx
+++ b/1.1. Circle Language Spec/02. Introduction/Circle Language Spec Introduction.docx
@@ -373,16 +373,16 @@
         <w:t>could</w:t>
       </w:r>
       <w:r>
-        <w:t xml:space="preserve"> work more or less independently of the </w:t>
-      </w:r>
-      <w:proofErr w:type="spellStart"/>
-      <w:r>
-        <w:t>othe</w:t>
-      </w:r>
+        <w:t xml:space="preserve"> work more or less independently of the othe</w:t>
+      </w:r>
+      <w:r>
+        <w:t>r</w:t>
+      </w:r>
+      <w:bookmarkStart w:id="0" w:name="_GoBack"/>
+      <w:bookmarkEnd w:id="0"/>
       <w:r>
         <w:t>s</w:t>
       </w:r>
-      <w:proofErr w:type="spellEnd"/>
       <w:r>
         <w:t xml:space="preserve">. </w:t>
       </w:r>
@@ -422,7 +422,10 @@
         <w:t xml:space="preserve"> It's the </w:t>
       </w:r>
       <w:r>
-        <w:t xml:space="preserve">larger </w:t>
+        <w:t>super</w:t>
+      </w:r>
+      <w:r>
+        <w:t xml:space="preserve"> </w:t>
       </w:r>
       <w:r>
         <w:t xml:space="preserve">idea that </w:t>
@@ -449,7 +452,13 @@
         <w:t>make the link between monitor, keyboard, mouse and printer.</w:t>
       </w:r>
       <w:r>
-        <w:t xml:space="preserve"> The larger idea might combine the sub ideas and could manage the communication between the sub ideas.</w:t>
+        <w:t xml:space="preserve"> The </w:t>
+      </w:r>
+      <w:r>
+        <w:t xml:space="preserve">super </w:t>
+      </w:r>
+      <w:r>
+        <w:t>idea might combine the sub ideas and could manage the communication between the sub ideas.</w:t>
       </w:r>
     </w:p>
     <w:p>
@@ -462,7 +471,13 @@
         <w:ind w:left="568"/>
       </w:pPr>
       <w:r>
-        <w:t xml:space="preserve">In computer programming, ideas, so both larger ideas and sub ideas, </w:t>
+        <w:t xml:space="preserve">In computer programming, ideas, so both </w:t>
+      </w:r>
+      <w:r>
+        <w:t>super</w:t>
+      </w:r>
+      <w:r>
+        <w:t xml:space="preserve"> ideas and sub ideas, </w:t>
       </w:r>
       <w:r>
         <w:t>might</w:t>
@@ -817,10 +832,10 @@
     </w:p>
     <w:p>
       <w:r>
-        <w:t xml:space="preserve">Good </w:t>
-      </w:r>
-      <w:r>
-        <w:t xml:space="preserve">design in grouping ideas </w:t>
+        <w:t>G</w:t>
+      </w:r>
+      <w:r>
+        <w:t xml:space="preserve">rouping ideas </w:t>
       </w:r>
       <w:r>
         <w:t xml:space="preserve">can </w:t>
@@ -855,10 +870,13 @@
         <w:t>reusable. It’s used everywhere. If you</w:t>
       </w:r>
       <w:r>
-        <w:t xml:space="preserve"> would</w:t>
-      </w:r>
-      <w:r>
-        <w:t xml:space="preserve"> program the perfect button, nobody </w:t>
+        <w:t xml:space="preserve"> </w:t>
+      </w:r>
+      <w:r>
+        <w:t xml:space="preserve">might </w:t>
+      </w:r>
+      <w:r>
+        <w:t xml:space="preserve">program the perfect button, nobody </w:t>
       </w:r>
       <w:r>
         <w:t xml:space="preserve">would </w:t>
@@ -876,12 +894,13 @@
     <w:p/>
     <w:p>
       <w:r>
-        <w:t>Any place you u</w:t>
-      </w:r>
-      <w:bookmarkStart w:id="0" w:name="_GoBack"/>
-      <w:bookmarkEnd w:id="0"/>
-      <w:r>
-        <w:t>se a button in your system, there is a separate object:</w:t>
+        <w:t xml:space="preserve">Any place you use a button in your system, there </w:t>
+      </w:r>
+      <w:r>
+        <w:t xml:space="preserve">could be </w:t>
+      </w:r>
+      <w:r>
+        <w:t>a separate object:</w:t>
       </w:r>
     </w:p>
     <w:p/>
@@ -1023,7 +1042,13 @@
     <w:p/>
     <w:p>
       <w:r>
-        <w:t xml:space="preserve">A button object in general is a </w:t>
+        <w:t xml:space="preserve">A button object in general </w:t>
+      </w:r>
+      <w:r>
+        <w:t xml:space="preserve">can be called </w:t>
+      </w:r>
+      <w:r>
+        <w:t xml:space="preserve">a </w:t>
       </w:r>
       <w:r>
         <w:rPr>
@@ -1033,7 +1058,13 @@
         <w:t xml:space="preserve">type </w:t>
       </w:r>
       <w:r>
-        <w:t xml:space="preserve">of object. All the button objects are objects of the same </w:t>
+        <w:t xml:space="preserve">of object. All the button objects </w:t>
+      </w:r>
+      <w:r>
+        <w:t>can be considered</w:t>
+      </w:r>
+      <w:r>
+        <w:t xml:space="preserve"> objects of the same </w:t>
       </w:r>
       <w:r>
         <w:rPr>
@@ -1043,17 +1074,13 @@
         <w:t>type</w:t>
       </w:r>
       <w:r>
-        <w:t xml:space="preserve">. The separate buttons are so called </w:t>
-      </w:r>
-      <w:r>
-        <w:rPr>
-          <w:i/>
-          <w:iCs/>
-        </w:rPr>
-        <w:t>instances</w:t>
-      </w:r>
-      <w:r>
-        <w:t xml:space="preserve"> of the type. Many times the word </w:t>
+        <w:t xml:space="preserve">. </w:t>
+      </w:r>
+      <w:r>
+        <w:t>Some</w:t>
+      </w:r>
+      <w:r>
+        <w:t xml:space="preserve">times the word </w:t>
       </w:r>
       <w:r>
         <w:rPr>
@@ -1073,7 +1100,13 @@
         <w:t>type</w:t>
       </w:r>
       <w:r>
-        <w:t xml:space="preserve">. For instance, you can speak of </w:t>
+        <w:t xml:space="preserve">. For instance, you </w:t>
+      </w:r>
+      <w:r>
+        <w:t xml:space="preserve">might </w:t>
+      </w:r>
+      <w:r>
+        <w:t xml:space="preserve">speak of </w:t>
       </w:r>
       <w:r>
         <w:rPr>
@@ -1109,7 +1142,19 @@
     <w:p/>
     <w:p>
       <w:r>
-        <w:t xml:space="preserve">There are many types already defined, that you will be using one way or another. Such as the </w:t>
+        <w:t xml:space="preserve">There </w:t>
+      </w:r>
+      <w:r>
+        <w:t>could be</w:t>
+      </w:r>
+      <w:r>
+        <w:t xml:space="preserve"> many types already defined, that you </w:t>
+      </w:r>
+      <w:r>
+        <w:t xml:space="preserve">might </w:t>
+      </w:r>
+      <w:r>
+        <w:t xml:space="preserve">be using one way or another. Such as the </w:t>
       </w:r>
       <w:r>
         <w:rPr>
@@ -1142,24 +1187,62 @@
         <w:t>.</w:t>
       </w:r>
     </w:p>
+    <w:p/>
+    <w:p>
+      <w:r>
+        <w:t xml:space="preserve">Another word for type is </w:t>
+      </w:r>
+      <w:r>
+        <w:rPr>
+          <w:i/>
+          <w:iCs/>
+        </w:rPr>
+        <w:t>class</w:t>
+      </w:r>
+      <w:r>
+        <w:t xml:space="preserve">. Type and class might not be precisely the same, but they are pretty close and the word </w:t>
+      </w:r>
+      <w:r>
+        <w:rPr>
+          <w:i/>
+          <w:iCs/>
+        </w:rPr>
+        <w:t>class</w:t>
+      </w:r>
+      <w:r>
+        <w:t xml:space="preserve"> is used object oriented programming a lot.</w:t>
+      </w:r>
+    </w:p>
     <w:p>
       <w:pPr>
         <w:pStyle w:val="Heading3"/>
       </w:pPr>
       <w:r>
-        <w:t>Procedures</w:t>
-      </w:r>
-    </w:p>
-    <w:p>
-      <w:r>
-        <w:t xml:space="preserve">Apart from a collection of sub objects, an object contains </w:t>
-      </w:r>
-      <w:r>
-        <w:rPr>
-          <w:i/>
-          <w:iCs/>
-        </w:rPr>
-        <w:t>procedures</w:t>
+        <w:t>Commands</w:t>
+      </w:r>
+    </w:p>
+    <w:p>
+      <w:r>
+        <w:t>Apart from a collection of sub</w:t>
+      </w:r>
+      <w:r>
+        <w:t xml:space="preserve"> </w:t>
+      </w:r>
+      <w:r>
+        <w:t xml:space="preserve">objects, an object </w:t>
+      </w:r>
+      <w:r>
+        <w:t xml:space="preserve">can </w:t>
+      </w:r>
+      <w:r>
+        <w:t xml:space="preserve">contain </w:t>
+      </w:r>
+      <w:r>
+        <w:rPr>
+          <w:i/>
+          <w:iCs/>
+        </w:rPr>
+        <w:t>commands</w:t>
       </w:r>
       <w:r>
         <w:t>.</w:t>
@@ -1236,7 +1319,25 @@
     <w:p/>
     <w:p>
       <w:r>
-        <w:t>Sub objects again contain procedures.</w:t>
+        <w:t xml:space="preserve">Sub objects </w:t>
+      </w:r>
+      <w:r>
+        <w:t xml:space="preserve">can </w:t>
+      </w:r>
+      <w:r>
+        <w:t xml:space="preserve">again contain </w:t>
+      </w:r>
+      <w:r>
+        <w:t>comm</w:t>
+      </w:r>
+      <w:r>
+        <w:t>a</w:t>
+      </w:r>
+      <w:r>
+        <w:t>nds</w:t>
+      </w:r>
+      <w:r>
+        <w:t>.</w:t>
       </w:r>
     </w:p>
     <w:p/>
@@ -1310,7 +1411,19 @@
     <w:p/>
     <w:p>
       <w:r>
-        <w:t xml:space="preserve">Software can’t execute without procedures. When you run a procedure, an object </w:t>
+        <w:t xml:space="preserve">Software can’t execute without </w:t>
+      </w:r>
+      <w:r>
+        <w:t>commands</w:t>
+      </w:r>
+      <w:r>
+        <w:t xml:space="preserve">. When you run a </w:t>
+      </w:r>
+      <w:r>
+        <w:t>command</w:t>
+      </w:r>
+      <w:r>
+        <w:t xml:space="preserve">, an object </w:t>
       </w:r>
       <w:r>
         <w:rPr>
@@ -1336,7 +1449,13 @@
         <w:t>Set Text</w:t>
       </w:r>
       <w:r>
-        <w:t xml:space="preserve"> procedure for instance, which sets the text displayed on the button.</w:t>
+        <w:t xml:space="preserve"> </w:t>
+      </w:r>
+      <w:r>
+        <w:t>command</w:t>
+      </w:r>
+      <w:r>
+        <w:t xml:space="preserve"> for instance, which sets the text displayed on the button.</w:t>
       </w:r>
     </w:p>
     <w:p/>
@@ -1410,7 +1529,10 @@
     <w:p/>
     <w:p>
       <w:r>
-        <w:t xml:space="preserve">Procedures are denoted by </w:t>
+        <w:t>Commands</w:t>
+      </w:r>
+      <w:r>
+        <w:t xml:space="preserve"> are denoted by </w:t>
       </w:r>
       <w:r>
         <w:rPr>
@@ -1418,6 +1540,16 @@
           <w:iCs/>
         </w:rPr>
         <w:t>squares</w:t>
+      </w:r>
+      <w:r>
+        <w:rPr>
+          <w:i/>
+          <w:iCs/>
+        </w:rPr>
+        <w:t xml:space="preserve"> </w:t>
+      </w:r>
+      <w:r>
+        <w:t>here</w:t>
       </w:r>
       <w:r>
         <w:t>.</w:t>
@@ -1436,7 +1568,19 @@
         <w:t>Set Text</w:t>
       </w:r>
       <w:r>
-        <w:t xml:space="preserve"> procedure, therefore to identify the </w:t>
+        <w:t xml:space="preserve"> </w:t>
+      </w:r>
+      <w:r>
+        <w:t>command</w:t>
+      </w:r>
+      <w:r>
+        <w:t xml:space="preserve">, </w:t>
+      </w:r>
+      <w:r>
+        <w:t xml:space="preserve">so </w:t>
+      </w:r>
+      <w:r>
+        <w:t xml:space="preserve">to identify the </w:t>
       </w:r>
       <w:r>
         <w:rPr>
@@ -1446,7 +1590,13 @@
         <w:t>Set Text</w:t>
       </w:r>
       <w:r>
-        <w:t xml:space="preserve"> procedure of the </w:t>
+        <w:t xml:space="preserve"> </w:t>
+      </w:r>
+      <w:r>
+        <w:t>command</w:t>
+      </w:r>
+      <w:r>
+        <w:t xml:space="preserve"> of the </w:t>
       </w:r>
       <w:r>
         <w:rPr>
@@ -1458,7 +1608,13 @@
         <w:t>Button</w:t>
       </w:r>
       <w:r>
-        <w:t xml:space="preserve"> object you notate:</w:t>
+        <w:t xml:space="preserve"> object</w:t>
+      </w:r>
+      <w:r>
+        <w:t xml:space="preserve">, </w:t>
+      </w:r>
+      <w:r>
+        <w:t>is sometimes expressed something like:</w:t>
       </w:r>
     </w:p>
     <w:p/>
@@ -1474,7 +1630,31 @@
     <w:p/>
     <w:p>
       <w:r>
-        <w:t>A procedure itself consists of sub procedures: the separate steps of the procedures.</w:t>
+        <w:t xml:space="preserve">A </w:t>
+      </w:r>
+      <w:r>
+        <w:t>command</w:t>
+      </w:r>
+      <w:r>
+        <w:t xml:space="preserve"> itself </w:t>
+      </w:r>
+      <w:r>
+        <w:t xml:space="preserve">can </w:t>
+      </w:r>
+      <w:r>
+        <w:t xml:space="preserve">consist of sub </w:t>
+      </w:r>
+      <w:r>
+        <w:t>commands</w:t>
+      </w:r>
+      <w:r>
+        <w:t xml:space="preserve">: the separate steps of the </w:t>
+      </w:r>
+      <w:r>
+        <w:t>command</w:t>
+      </w:r>
+      <w:r>
+        <w:t>.</w:t>
       </w:r>
     </w:p>
     <w:p/>
@@ -1540,7 +1720,31 @@
     <w:p/>
     <w:p>
       <w:r>
-        <w:t>Sub procedures are usually not embedded inside other procedures. They are defined separately:</w:t>
+        <w:t xml:space="preserve">Sub </w:t>
+      </w:r>
+      <w:r>
+        <w:t xml:space="preserve">commands </w:t>
+      </w:r>
+      <w:r>
+        <w:t xml:space="preserve">are not </w:t>
+      </w:r>
+      <w:r>
+        <w:t xml:space="preserve">necessarily </w:t>
+      </w:r>
+      <w:r>
+        <w:t xml:space="preserve">embedded inside other </w:t>
+      </w:r>
+      <w:r>
+        <w:t>commands</w:t>
+      </w:r>
+      <w:r>
+        <w:t xml:space="preserve">. They </w:t>
+      </w:r>
+      <w:r>
+        <w:t xml:space="preserve">can be </w:t>
+      </w:r>
+      <w:r>
+        <w:t>defined separately:</w:t>
       </w:r>
     </w:p>
     <w:p/>
@@ -1606,7 +1810,19 @@
     <w:p/>
     <w:p>
       <w:r>
-        <w:t xml:space="preserve">And the sub procedures are </w:t>
+        <w:t xml:space="preserve">And the sub </w:t>
+      </w:r>
+      <w:r>
+        <w:t>commands</w:t>
+      </w:r>
+      <w:r>
+        <w:t xml:space="preserve"> </w:t>
+      </w:r>
+      <w:r>
+        <w:t>can be</w:t>
+      </w:r>
+      <w:r>
+        <w:t xml:space="preserve"> </w:t>
       </w:r>
       <w:r>
         <w:rPr>
@@ -1616,7 +1832,13 @@
         <w:t>called</w:t>
       </w:r>
       <w:r>
-        <w:t xml:space="preserve"> from the super procedure:</w:t>
+        <w:t xml:space="preserve"> from the super </w:t>
+      </w:r>
+      <w:r>
+        <w:t>command</w:t>
+      </w:r>
+      <w:r>
+        <w:t>:</w:t>
       </w:r>
     </w:p>
     <w:p/>
@@ -1682,7 +1904,19 @@
     <w:p/>
     <w:p>
       <w:r>
-        <w:t>Calling a procedure has almost the same effect as inserting the called procedure there where you call it.</w:t>
+        <w:t xml:space="preserve">Calling a </w:t>
+      </w:r>
+      <w:r>
+        <w:t>command</w:t>
+      </w:r>
+      <w:r>
+        <w:t xml:space="preserve"> has almost the same effect as inserting the called </w:t>
+      </w:r>
+      <w:r>
+        <w:t>command</w:t>
+      </w:r>
+      <w:r>
+        <w:t xml:space="preserve"> there where you call it.</w:t>
       </w:r>
     </w:p>
     <w:p/>
@@ -1698,7 +1932,52 @@
         <w:t>Redraw Button</w:t>
       </w:r>
       <w:r>
-        <w:t xml:space="preserve"> procedure is rather complex. In this procedure lines of the button are drawn, the text is drawn and whatever else makes up the display of the button. The steps of this redrawing are delegated by yet again calling other procedures. </w:t>
+        <w:t xml:space="preserve"> </w:t>
+      </w:r>
+      <w:r>
+        <w:t>command</w:t>
+      </w:r>
+      <w:r>
+        <w:t xml:space="preserve"> </w:t>
+      </w:r>
+      <w:r>
+        <w:t>might be</w:t>
+      </w:r>
+      <w:r>
+        <w:t xml:space="preserve"> rather complex. In this </w:t>
+      </w:r>
+      <w:r>
+        <w:t>command</w:t>
+      </w:r>
+      <w:r>
+        <w:t xml:space="preserve"> the</w:t>
+      </w:r>
+      <w:r>
+        <w:t xml:space="preserve"> lines of the button </w:t>
+      </w:r>
+      <w:r>
+        <w:t>might be</w:t>
+      </w:r>
+      <w:r>
+        <w:t xml:space="preserve"> drawn, the text </w:t>
+      </w:r>
+      <w:r>
+        <w:t>could be</w:t>
+      </w:r>
+      <w:r>
+        <w:t xml:space="preserve"> drawn and whatever else makes up the display of the button. The steps of this redrawing </w:t>
+      </w:r>
+      <w:r>
+        <w:t xml:space="preserve">can be </w:t>
+      </w:r>
+      <w:r>
+        <w:t xml:space="preserve">delegated by yet again calling other </w:t>
+      </w:r>
+      <w:r>
+        <w:t>command</w:t>
+      </w:r>
+      <w:r>
+        <w:t xml:space="preserve">s. </w:t>
       </w:r>
       <w:r>
         <w:rPr>
@@ -1718,7 +1997,19 @@
         <w:t>Draw Line</w:t>
       </w:r>
       <w:r>
-        <w:t xml:space="preserve"> procedure a number of times. So sub procedures of the </w:t>
+        <w:t xml:space="preserve"> </w:t>
+      </w:r>
+      <w:r>
+        <w:t>command</w:t>
+      </w:r>
+      <w:r>
+        <w:t xml:space="preserve"> a number of times. So sub </w:t>
+      </w:r>
+      <w:r>
+        <w:t>command</w:t>
+      </w:r>
+      <w:r>
+        <w:t xml:space="preserve">s of the </w:t>
       </w:r>
       <w:r>
         <w:rPr>
@@ -1728,7 +2019,31 @@
         <w:t>Set Text</w:t>
       </w:r>
       <w:r>
-        <w:t xml:space="preserve"> procedure are themselves composed of sub procedures.</w:t>
+        <w:t xml:space="preserve"> </w:t>
+      </w:r>
+      <w:r>
+        <w:t>command</w:t>
+      </w:r>
+      <w:r>
+        <w:t xml:space="preserve"> </w:t>
+      </w:r>
+      <w:r>
+        <w:t xml:space="preserve">can </w:t>
+      </w:r>
+      <w:r>
+        <w:t xml:space="preserve">themselves </w:t>
+      </w:r>
+      <w:r>
+        <w:t xml:space="preserve">be </w:t>
+      </w:r>
+      <w:r>
+        <w:t xml:space="preserve">composed of sub </w:t>
+      </w:r>
+      <w:r>
+        <w:t>command</w:t>
+      </w:r>
+      <w:r>
+        <w:t>s.</w:t>
       </w:r>
     </w:p>
     <w:p/>
@@ -1794,7 +2109,13 @@
     <w:p/>
     <w:p>
       <w:r>
-        <w:t xml:space="preserve">You can also see here that separately defining a procedure can lead to the </w:t>
+        <w:t xml:space="preserve">You can also see here that separately defining a </w:t>
+      </w:r>
+      <w:r>
+        <w:t>command</w:t>
+      </w:r>
+      <w:r>
+        <w:t xml:space="preserve"> can lead to the </w:t>
       </w:r>
       <w:r>
         <w:rPr>
@@ -1804,7 +2125,13 @@
         <w:t>reuse</w:t>
       </w:r>
       <w:r>
-        <w:t xml:space="preserve"> of procedures. The </w:t>
+        <w:t xml:space="preserve"> of </w:t>
+      </w:r>
+      <w:r>
+        <w:t>command</w:t>
+      </w:r>
+      <w:r>
+        <w:t xml:space="preserve">s. The </w:t>
       </w:r>
       <w:r>
         <w:rPr>
@@ -1814,7 +2141,40 @@
         <w:t xml:space="preserve">Draw Line </w:t>
       </w:r>
       <w:r>
-        <w:t xml:space="preserve">procedure is reused three times in the example above. There are many procedures already defined, that you will use one way or another. Most of these procedures are encapsulated in a type. There’s for instance a </w:t>
+        <w:t>command</w:t>
+      </w:r>
+      <w:r>
+        <w:t xml:space="preserve"> is reused three times in the example above. There </w:t>
+      </w:r>
+      <w:r>
+        <w:t xml:space="preserve">may be </w:t>
+      </w:r>
+      <w:r>
+        <w:t xml:space="preserve">many </w:t>
+      </w:r>
+      <w:r>
+        <w:t>command</w:t>
+      </w:r>
+      <w:r>
+        <w:t xml:space="preserve">s already defined, that you will use one way or another. </w:t>
+      </w:r>
+      <w:r>
+        <w:t xml:space="preserve">Commands like that can also be </w:t>
+      </w:r>
+      <w:r>
+        <w:t>encapsulated in a type. There</w:t>
+      </w:r>
+      <w:r>
+        <w:t xml:space="preserve"> could </w:t>
+      </w:r>
+      <w:r>
+        <w:t xml:space="preserve">for instance </w:t>
+      </w:r>
+      <w:r>
+        <w:t xml:space="preserve">be </w:t>
+      </w:r>
+      <w:r>
+        <w:t xml:space="preserve">a </w:t>
       </w:r>
       <w:r>
         <w:rPr>
@@ -1824,13 +2184,49 @@
         <w:t>File</w:t>
       </w:r>
       <w:r>
-        <w:t xml:space="preserve"> type that contains procedures with which to control a single computer file.</w:t>
+        <w:t xml:space="preserve"> type that contains </w:t>
+      </w:r>
+      <w:r>
+        <w:t>command</w:t>
+      </w:r>
+      <w:r>
+        <w:t>s with which to control a single computer file.</w:t>
       </w:r>
     </w:p>
     <w:p/>
     <w:p>
       <w:r>
-        <w:t xml:space="preserve">So where does it end? Procedures would continue to delegate to one another and nothing would really actually happen. Well, it ends at a special group of procedures that don’t call other procedures anymore. Each of those procedures executes a so called machine instruction: a basic instruction that is sent to the computer’s central processing unit (CPU) and make the </w:t>
+        <w:t xml:space="preserve">So where does it end? </w:t>
+      </w:r>
+      <w:r>
+        <w:t>Command</w:t>
+      </w:r>
+      <w:r>
+        <w:t>s would continue to delegate to one another and nothing would really actually happen</w:t>
+      </w:r>
+      <w:r>
+        <w:t>?</w:t>
+      </w:r>
+      <w:r>
+        <w:t xml:space="preserve"> Well, it ends at a special group of </w:t>
+      </w:r>
+      <w:r>
+        <w:t>command</w:t>
+      </w:r>
+      <w:r>
+        <w:t xml:space="preserve">s that don’t call other </w:t>
+      </w:r>
+      <w:r>
+        <w:t>command</w:t>
+      </w:r>
+      <w:r>
+        <w:t xml:space="preserve">s anymore. Each of those </w:t>
+      </w:r>
+      <w:r>
+        <w:t>command</w:t>
+      </w:r>
+      <w:r>
+        <w:t xml:space="preserve">s executes a so called machine instruction: a basic instruction that is sent to the computer’s central processing unit (CPU) and make the </w:t>
       </w:r>
       <w:r>
         <w:rPr>
@@ -1860,13 +2256,28 @@
         <w:t xml:space="preserve">machine </w:t>
       </w:r>
       <w:r>
-        <w:t>procedure.</w:t>
+        <w:t>command</w:t>
+      </w:r>
+      <w:r>
+        <w:t>.</w:t>
       </w:r>
     </w:p>
     <w:p/>
     <w:p>
       <w:r>
-        <w:t>That way there can develop a big procedure call tree-out, which makes a single procedure consist of many, many machine instructions, ranging from tens to thousands of machine instructions or even more.</w:t>
+        <w:t xml:space="preserve">That way there can develop a big </w:t>
+      </w:r>
+      <w:r>
+        <w:t>command</w:t>
+      </w:r>
+      <w:r>
+        <w:t xml:space="preserve"> call tree-out, which makes a single </w:t>
+      </w:r>
+      <w:r>
+        <w:t>command</w:t>
+      </w:r>
+      <w:r>
+        <w:t xml:space="preserve"> consist of many, many machine instructions, ranging from tens to thousands of machine instructions or even more.</w:t>
       </w:r>
     </w:p>
     <w:p/>
@@ -1877,7 +2288,13 @@
       </w:r>
       <w:proofErr w:type="spellEnd"/>
       <w:r>
-        <w:t xml:space="preserve"> like with the kitchen example: you don’t necessarily need to see the details of the procedure in order to understand what the effect </w:t>
+        <w:t xml:space="preserve"> like with the kitchen example: you don’t necessarily need to see the details of the </w:t>
+      </w:r>
+      <w:r>
+        <w:t>command</w:t>
+      </w:r>
+      <w:r>
+        <w:t xml:space="preserve"> in order to understand what the effect </w:t>
       </w:r>
       <w:r>
         <w:rPr>
@@ -1953,7 +2370,13 @@
     <w:p/>
     <w:p>
       <w:r>
-        <w:t xml:space="preserve">called </w:t>
+        <w:t xml:space="preserve">Commands </w:t>
+      </w:r>
+      <w:r>
+        <w:t>can also be called</w:t>
+      </w:r>
+      <w:r>
+        <w:t xml:space="preserve"> </w:t>
       </w:r>
       <w:r>
         <w:rPr>
@@ -1963,6 +2386,10 @@
         <w:t>operations</w:t>
       </w:r>
       <w:r>
+        <w:rPr>
+          <w:i/>
+          <w:iCs/>
+        </w:rPr>
         <w:t xml:space="preserve">, </w:t>
       </w:r>
       <w:r>
@@ -1970,7 +2397,31 @@
           <w:i/>
           <w:iCs/>
         </w:rPr>
-        <w:t xml:space="preserve">functions </w:t>
+        <w:t>procedures</w:t>
+      </w:r>
+      <w:r>
+        <w:t xml:space="preserve">, </w:t>
+      </w:r>
+      <w:r>
+        <w:rPr>
+          <w:i/>
+          <w:iCs/>
+        </w:rPr>
+        <w:t>functions</w:t>
+      </w:r>
+      <w:r>
+        <w:rPr>
+          <w:i/>
+          <w:iCs/>
+        </w:rPr>
+        <w:t>, methods</w:t>
+      </w:r>
+      <w:r>
+        <w:rPr>
+          <w:i/>
+          <w:iCs/>
+        </w:rPr>
+        <w:t xml:space="preserve"> </w:t>
       </w:r>
       <w:r>
         <w:t xml:space="preserve">or </w:t>
@@ -1983,17 +2434,7 @@
         <w:t xml:space="preserve">routines </w:t>
       </w:r>
       <w:r>
-        <w:t xml:space="preserve">and there are even more synonyms. But I will usually stick to the term </w:t>
-      </w:r>
-      <w:r>
-        <w:rPr>
-          <w:i/>
-          <w:iCs/>
-        </w:rPr>
-        <w:t>procedure</w:t>
-      </w:r>
-      <w:r>
-        <w:t>.</w:t>
+        <w:t>and there are even more synonyms.</w:t>
       </w:r>
     </w:p>
     <w:p>
@@ -2001,12 +2442,18 @@
         <w:pStyle w:val="Heading3"/>
       </w:pPr>
       <w:r>
-        <w:t>Procedure Parameters</w:t>
-      </w:r>
-    </w:p>
-    <w:p>
-      <w:r>
-        <w:t xml:space="preserve">Procedures can have </w:t>
+        <w:t>Command</w:t>
+      </w:r>
+      <w:r>
+        <w:t xml:space="preserve"> Parameters</w:t>
+      </w:r>
+    </w:p>
+    <w:p>
+      <w:r>
+        <w:t>Command</w:t>
+      </w:r>
+      <w:r>
+        <w:t xml:space="preserve">s can have </w:t>
       </w:r>
       <w:r>
         <w:rPr>
@@ -2016,7 +2463,22 @@
         <w:t>parameters</w:t>
       </w:r>
       <w:r>
-        <w:t xml:space="preserve">: instructions passed along with the procedure that make the procedure behave differently. The </w:t>
+        <w:t>. Those are like</w:t>
+      </w:r>
+      <w:r>
+        <w:t xml:space="preserve"> instructions passed along with the </w:t>
+      </w:r>
+      <w:r>
+        <w:t>command</w:t>
+      </w:r>
+      <w:r>
+        <w:t xml:space="preserve"> that make the </w:t>
+      </w:r>
+      <w:r>
+        <w:t>command</w:t>
+      </w:r>
+      <w:r>
+        <w:t xml:space="preserve"> behave differently. The </w:t>
       </w:r>
       <w:r>
         <w:rPr>
@@ -2026,7 +2488,13 @@
         <w:t>Button . Set Text</w:t>
       </w:r>
       <w:r>
-        <w:t xml:space="preserve"> procedure, for instance, has a </w:t>
+        <w:t xml:space="preserve"> </w:t>
+      </w:r>
+      <w:r>
+        <w:t>command</w:t>
+      </w:r>
+      <w:r>
+        <w:t xml:space="preserve">, for instance, has a </w:t>
       </w:r>
       <w:r>
         <w:rPr>
@@ -2042,7 +2510,13 @@
     <w:p/>
     <w:p>
       <w:r>
-        <w:t xml:space="preserve">Text is an </w:t>
+        <w:t xml:space="preserve">Text </w:t>
+      </w:r>
+      <w:r>
+        <w:t xml:space="preserve">can also be seen as </w:t>
+      </w:r>
+      <w:r>
+        <w:t xml:space="preserve">an </w:t>
       </w:r>
       <w:r>
         <w:rPr>
@@ -2052,7 +2526,13 @@
         <w:t>idea</w:t>
       </w:r>
       <w:r>
-        <w:t xml:space="preserve">. It is an </w:t>
+        <w:t xml:space="preserve">. It </w:t>
+      </w:r>
+      <w:r>
+        <w:t xml:space="preserve">can be seen as </w:t>
+      </w:r>
+      <w:r>
+        <w:t xml:space="preserve">an </w:t>
       </w:r>
       <w:r>
         <w:rPr>
@@ -2062,7 +2542,10 @@
         <w:t>object</w:t>
       </w:r>
       <w:r>
-        <w:t xml:space="preserve">. It is </w:t>
+        <w:t xml:space="preserve">. </w:t>
+      </w:r>
+      <w:r>
+        <w:t xml:space="preserve">So it is </w:t>
       </w:r>
       <w:r>
         <w:rPr>
@@ -2142,7 +2625,25 @@
     <w:p/>
     <w:p>
       <w:r>
-        <w:t xml:space="preserve">The procedure can do whatever it wants with the parameters passed to it. All it really can do with it is again pass the parameter to another procedure </w:t>
+        <w:t xml:space="preserve">The </w:t>
+      </w:r>
+      <w:r>
+        <w:t>command</w:t>
+      </w:r>
+      <w:r>
+        <w:t xml:space="preserve"> can do whatever it wants with the parameters passed to it. </w:t>
+      </w:r>
+      <w:r>
+        <w:t>Arguably, a</w:t>
+      </w:r>
+      <w:r>
+        <w:t xml:space="preserve">ll it really can do with it is again pass the parameter to another </w:t>
+      </w:r>
+      <w:r>
+        <w:t>command</w:t>
+      </w:r>
+      <w:r>
+        <w:t xml:space="preserve"> </w:t>
       </w:r>
       <w:r>
         <w:rPr>
@@ -2152,7 +2653,13 @@
         <w:t>or</w:t>
       </w:r>
       <w:r>
-        <w:t xml:space="preserve"> call procedures of the parameter.</w:t>
+        <w:t xml:space="preserve"> call </w:t>
+      </w:r>
+      <w:r>
+        <w:t>command</w:t>
+      </w:r>
+      <w:r>
+        <w:t>s of the parameter.</w:t>
       </w:r>
     </w:p>
     <w:p/>
@@ -2245,7 +2752,21 @@
           <w:i/>
           <w:iCs/>
         </w:rPr>
-        <w:t xml:space="preserve"> parameter on to the next procedure (</w:t>
+        <w:t xml:space="preserve"> parameter on to the next </w:t>
+      </w:r>
+      <w:r>
+        <w:rPr>
+          <w:i/>
+          <w:iCs/>
+        </w:rPr>
+        <w:t>command</w:t>
+      </w:r>
+      <w:r>
+        <w:rPr>
+          <w:i/>
+          <w:iCs/>
+        </w:rPr>
+        <w:t xml:space="preserve"> (</w:t>
       </w:r>
       <w:r>
         <w:rPr>
@@ -2352,7 +2873,21 @@
           <w:i/>
           <w:iCs/>
         </w:rPr>
-        <w:t xml:space="preserve">Call the a procedure of the </w:t>
+        <w:t xml:space="preserve">Call a </w:t>
+      </w:r>
+      <w:r>
+        <w:rPr>
+          <w:i/>
+          <w:iCs/>
+        </w:rPr>
+        <w:t>command</w:t>
+      </w:r>
+      <w:r>
+        <w:rPr>
+          <w:i/>
+          <w:iCs/>
+        </w:rPr>
+        <w:t xml:space="preserve"> of the </w:t>
       </w:r>
       <w:r>
         <w:rPr>
@@ -2395,7 +2930,10 @@
         <w:t>argument</w:t>
       </w:r>
       <w:r>
-        <w:t xml:space="preserve"> are often intermixed. For now you can assume that a parameter is a setting of a procedure and an argument is the value that it holds. That’s not the entire truth, though, but I’ll save the exact meaning for later.</w:t>
+        <w:t xml:space="preserve"> are often intermixed.</w:t>
+      </w:r>
+      <w:r>
+        <w:t xml:space="preserve"> They are not entirely the same, but for now that seems enough.</w:t>
       </w:r>
     </w:p>
     <w:p>
@@ -2408,19 +2946,93 @@
     </w:p>
     <w:p>
       <w:r>
-        <w:t>Another issue of objects is that they can have different interfaces. Consider how a employee looks to a customer and how she looks to one of her coworkers. She can do certain things for her coworker and much different things for a customer. She has two interfaces. The party that refers to her determines which interface she has, but even though both parties are referring to the same person, she means two totally different things to them.</w:t>
+        <w:t>Another issue of objects is that they can have different interfaces. Consider how a employee looks to a customer and how she looks to one of her coworkers. She can do certain things for her coworker and different things for a customer. She has two interfaces. The party that refers to her determine</w:t>
+      </w:r>
+      <w:r>
+        <w:t>d</w:t>
+      </w:r>
+      <w:r>
+        <w:t xml:space="preserve"> which interface she has, but even though both parties are referring to the same person, she </w:t>
+      </w:r>
+      <w:r>
+        <w:t xml:space="preserve">might </w:t>
+      </w:r>
+      <w:r>
+        <w:t xml:space="preserve">do </w:t>
+      </w:r>
+      <w:r>
+        <w:t xml:space="preserve">different things </w:t>
+      </w:r>
+      <w:r>
+        <w:t xml:space="preserve">for </w:t>
+      </w:r>
+      <w:r>
+        <w:t>them.</w:t>
       </w:r>
     </w:p>
     <w:p/>
     <w:p>
       <w:r>
-        <w:t>Objects have the same ability. A type of object can have separate interfaces. Interfaces are groups of an object’s members. Another object that refers to the object decides which interface to use, or may even only be able to use a certain one of its interfaces. An object can also have just one interface, the same one for everybody.</w:t>
+        <w:t xml:space="preserve">Objects have the same ability. A type of object can have separate interfaces. Interfaces are groups of an object’s members. </w:t>
+      </w:r>
+      <w:r>
+        <w:t>(</w:t>
+      </w:r>
+      <w:r>
+        <w:t xml:space="preserve">An </w:t>
+      </w:r>
+      <w:r>
+        <w:t>object’s sub object</w:t>
+      </w:r>
+      <w:r>
+        <w:t xml:space="preserve"> or </w:t>
+      </w:r>
+      <w:r>
+        <w:t>procedures</w:t>
+      </w:r>
+      <w:r>
+        <w:t xml:space="preserve"> are also called </w:t>
+      </w:r>
+      <w:r>
+        <w:rPr>
+          <w:i/>
+          <w:iCs/>
+        </w:rPr>
+        <w:t>members</w:t>
+      </w:r>
+      <w:r>
+        <w:t>.</w:t>
+      </w:r>
+      <w:r>
+        <w:t>)</w:t>
+      </w:r>
+      <w:r>
+        <w:t xml:space="preserve"> </w:t>
+      </w:r>
+      <w:r>
+        <w:t xml:space="preserve">Another object that refers to the object decides which interface to use, or may even only be </w:t>
+      </w:r>
+      <w:r>
+        <w:rPr>
+          <w:i/>
+          <w:iCs/>
+        </w:rPr>
+        <w:t>able</w:t>
+      </w:r>
+      <w:r>
+        <w:t xml:space="preserve"> to use a certain one of its interfaces. An object can also have just one interface, the same one for everybody.</w:t>
       </w:r>
     </w:p>
     <w:p/>
     <w:p>
       <w:r>
-        <w:t>Interfaces are distinguished by triangles.</w:t>
+        <w:t>Interfaces are distinguished by triangles</w:t>
+      </w:r>
+      <w:r>
+        <w:t xml:space="preserve"> here</w:t>
+      </w:r>
+      <w:r>
+        <w:t>.</w:t>
       </w:r>
     </w:p>
     <w:p/>
@@ -2495,33 +3107,125 @@
     <w:p/>
     <w:p>
       <w:r>
-        <w:t xml:space="preserve">Where to start when you read a diagram like this? You first read the containment structure. You start at the largest container, then the </w:t>
-      </w:r>
-      <w:proofErr w:type="spellStart"/>
-      <w:r>
-        <w:t>smallers</w:t>
-      </w:r>
-      <w:proofErr w:type="spellEnd"/>
-      <w:r>
-        <w:t xml:space="preserve"> ones. After that you look at the relations made by the connecting lines.</w:t>
+        <w:t>Where to start</w:t>
+      </w:r>
+      <w:r>
+        <w:t>,</w:t>
+      </w:r>
+      <w:r>
+        <w:t xml:space="preserve"> when you read a diagram like this? You</w:t>
+      </w:r>
+      <w:r>
+        <w:t xml:space="preserve"> could</w:t>
+      </w:r>
+      <w:r>
+        <w:t xml:space="preserve"> first read the containment structure. You start at the largest container, then the smaller ones. After that you</w:t>
+      </w:r>
+      <w:r>
+        <w:t xml:space="preserve"> might</w:t>
+      </w:r>
+      <w:r>
+        <w:t xml:space="preserve"> look at the relations made by the connecting lines.</w:t>
       </w:r>
     </w:p>
     <w:p/>
     <w:p>
       <w:r>
-        <w:t>You don’t always start with the largest container. Sometimes one symbol is highlighted. Then this symbol is what the diagram is about and it's all about the aspects of this symbol. Then you start at the highlighted symbol and look around. There’s no one way of doing it.</w:t>
+        <w:t xml:space="preserve">You </w:t>
+      </w:r>
+      <w:r>
+        <w:t xml:space="preserve">might not </w:t>
+      </w:r>
+      <w:r>
+        <w:t xml:space="preserve">always start with the largest container. </w:t>
+      </w:r>
+      <w:r>
+        <w:t xml:space="preserve">Maybe </w:t>
+      </w:r>
+      <w:r>
+        <w:t xml:space="preserve">one symbol is highlighted. Then this symbol </w:t>
+      </w:r>
+      <w:r>
+        <w:t xml:space="preserve">might be </w:t>
+      </w:r>
+      <w:r>
+        <w:t xml:space="preserve">what the diagram </w:t>
+      </w:r>
+      <w:r>
+        <w:t xml:space="preserve">is </w:t>
+      </w:r>
+      <w:r>
+        <w:t xml:space="preserve">about and </w:t>
+      </w:r>
+      <w:r>
+        <w:t>be</w:t>
+      </w:r>
+      <w:r>
+        <w:t xml:space="preserve"> all about the aspects of this symbol. Then you </w:t>
+      </w:r>
+      <w:r>
+        <w:t xml:space="preserve">might </w:t>
+      </w:r>
+      <w:r>
+        <w:t>start at the highlighted symbol and look around. There’s no one way of doing it.</w:t>
       </w:r>
     </w:p>
     <w:p/>
     <w:p>
       <w:r>
-        <w:t>Triangles are actually sub objects too. The difference with circles is that triangles basically melt together with their container.</w:t>
+        <w:t>Triangles are actually sub objects too.</w:t>
+      </w:r>
+      <w:r>
+        <w:t xml:space="preserve"> One of the </w:t>
+      </w:r>
+      <w:r>
+        <w:t>difference</w:t>
+      </w:r>
+      <w:r>
+        <w:t>s</w:t>
+      </w:r>
+      <w:r>
+        <w:t xml:space="preserve"> with circles is that triangles basically melt together with their container.</w:t>
       </w:r>
     </w:p>
     <w:p/>
     <w:p>
       <w:r>
-        <w:t>Objects, be it triangles, are an excellent way to give different types mutual characteristics.</w:t>
+        <w:t>Objects, be it triangles, are an way to give different types</w:t>
+      </w:r>
+      <w:r>
+        <w:t>,</w:t>
+      </w:r>
+      <w:r>
+        <w:t xml:space="preserve"> </w:t>
+      </w:r>
+      <w:r>
+        <w:t xml:space="preserve">shared </w:t>
+      </w:r>
+      <w:r>
+        <w:t>characteristics.</w:t>
+      </w:r>
+    </w:p>
+    <w:p>
+      <w:pPr>
+        <w:pStyle w:val="Heading3"/>
+      </w:pPr>
+      <w:r>
+        <w:t>Conclusion</w:t>
+      </w:r>
+    </w:p>
+    <w:p>
+      <w:r>
+        <w:t xml:space="preserve">Hopefully this </w:t>
+      </w:r>
+      <w:r>
+        <w:t>adequately</w:t>
+      </w:r>
+      <w:r>
+        <w:t xml:space="preserve"> introduces the basics of the Circle language.</w:t>
+      </w:r>
+      <w:r>
+        <w:t xml:space="preserve"> Next the details are covered.</w:t>
       </w:r>
     </w:p>
     <w:sectPr>

</xml_diff>

<commit_message>
Circle Language Spec: Introduction: Rewording.
</commit_message>
<xml_diff>
--- a/1.1. Circle Language Spec/02. Introduction/Circle Language Spec Introduction.docx
+++ b/1.1. Circle Language Spec/02. Introduction/Circle Language Spec Introduction.docx
@@ -126,10 +126,10 @@
         <w:t xml:space="preserve">Something that </w:t>
       </w:r>
       <w:r>
-        <w:t>might</w:t>
-      </w:r>
-      <w:r>
-        <w:t xml:space="preserve"> play a role </w:t>
+        <w:t xml:space="preserve">can </w:t>
+      </w:r>
+      <w:r>
+        <w:t xml:space="preserve">play a role </w:t>
       </w:r>
       <w:r>
         <w:t>in</w:t>
@@ -378,8 +378,6 @@
       <w:r>
         <w:t>r</w:t>
       </w:r>
-      <w:bookmarkStart w:id="0" w:name="_GoBack"/>
-      <w:bookmarkEnd w:id="0"/>
       <w:r>
         <w:t>s</w:t>
       </w:r>
@@ -416,10 +414,16 @@
         <w:t>something</w:t>
       </w:r>
       <w:r>
-        <w:t>, and so on.</w:t>
-      </w:r>
-      <w:r>
-        <w:t xml:space="preserve"> It's the </w:t>
+        <w:t>.</w:t>
+      </w:r>
+      <w:r>
+        <w:t xml:space="preserve"> It</w:t>
+      </w:r>
+      <w:r>
+        <w:t xml:space="preserve"> i</w:t>
+      </w:r>
+      <w:r>
+        <w:t xml:space="preserve">s the </w:t>
       </w:r>
       <w:r>
         <w:t>super</w:t>
@@ -431,7 +435,7 @@
         <w:t xml:space="preserve">idea that </w:t>
       </w:r>
       <w:r>
-        <w:t>could</w:t>
+        <w:t>may</w:t>
       </w:r>
       <w:r>
         <w:t xml:space="preserve"> tie the sub ideas together. </w:t>
@@ -440,16 +444,13 @@
         <w:t xml:space="preserve">Meaning: </w:t>
       </w:r>
       <w:r>
-        <w:t xml:space="preserve">the computer </w:t>
-      </w:r>
-      <w:r>
-        <w:t>could</w:t>
-      </w:r>
-      <w:r>
-        <w:t xml:space="preserve"> </w:t>
-      </w:r>
-      <w:r>
-        <w:t>make the link between monitor, keyboard, mouse and printer.</w:t>
+        <w:t>the computer make</w:t>
+      </w:r>
+      <w:r>
+        <w:t>s</w:t>
+      </w:r>
+      <w:r>
+        <w:t xml:space="preserve"> the link between monitor, keyboard, mouse and printer.</w:t>
       </w:r>
       <w:r>
         <w:t xml:space="preserve"> The </w:t>
@@ -768,13 +769,10 @@
         <w:t xml:space="preserve">perhaps </w:t>
       </w:r>
       <w:r>
-        <w:t>the top layers</w:t>
-      </w:r>
-      <w:r>
-        <w:t xml:space="preserve"> most of all</w:t>
-      </w:r>
-      <w:r>
-        <w:t>.</w:t>
+        <w:t xml:space="preserve">most importantly </w:t>
+      </w:r>
+      <w:r>
+        <w:t>the top layers.</w:t>
       </w:r>
       <w:r>
         <w:t xml:space="preserve"> </w:t>
@@ -1164,7 +1162,7 @@
         <w:t>Button</w:t>
       </w:r>
       <w:r>
-        <w:t xml:space="preserve"> type for instance, which you can use to quickly build a simple user interface. Another type, </w:t>
+        <w:t xml:space="preserve"> type for instance, which you can use to build a simple user interface. Another type, </w:t>
       </w:r>
       <w:r>
         <w:rPr>
@@ -1174,14 +1172,115 @@
         <w:t>Integer</w:t>
       </w:r>
       <w:r>
-        <w:t xml:space="preserve">, represents one integer number. You can hardly avoid using </w:t>
-      </w:r>
-      <w:r>
-        <w:rPr>
-          <w:b/>
-          <w:bCs/>
-        </w:rPr>
-        <w:t>Integers</w:t>
+        <w:t xml:space="preserve">, represents one integer number. You </w:t>
+      </w:r>
+      <w:r>
+        <w:t>might be using those a lot</w:t>
+      </w:r>
+      <w:r>
+        <w:t xml:space="preserve"> when you program.</w:t>
+      </w:r>
+    </w:p>
+    <w:p/>
+    <w:p>
+      <w:r>
+        <w:t xml:space="preserve">Another word for type is </w:t>
+      </w:r>
+      <w:r>
+        <w:rPr>
+          <w:i/>
+          <w:iCs/>
+        </w:rPr>
+        <w:t>class</w:t>
+      </w:r>
+      <w:r>
+        <w:t xml:space="preserve">. </w:t>
+      </w:r>
+      <w:r>
+        <w:rPr>
+          <w:i/>
+          <w:iCs/>
+        </w:rPr>
+        <w:t>Type</w:t>
+      </w:r>
+      <w:r>
+        <w:t xml:space="preserve"> and </w:t>
+      </w:r>
+      <w:r>
+        <w:rPr>
+          <w:i/>
+          <w:iCs/>
+        </w:rPr>
+        <w:t>class</w:t>
+      </w:r>
+      <w:r>
+        <w:t xml:space="preserve"> might not be precisely the same</w:t>
+      </w:r>
+      <w:r>
+        <w:t xml:space="preserve"> things</w:t>
+      </w:r>
+      <w:r>
+        <w:t xml:space="preserve">, but </w:t>
+      </w:r>
+      <w:r>
+        <w:t xml:space="preserve">it is </w:t>
+      </w:r>
+      <w:r>
+        <w:t xml:space="preserve">pretty close and the word </w:t>
+      </w:r>
+      <w:r>
+        <w:rPr>
+          <w:i/>
+          <w:iCs/>
+        </w:rPr>
+        <w:t>class</w:t>
+      </w:r>
+      <w:r>
+        <w:t xml:space="preserve"> </w:t>
+      </w:r>
+      <w:r>
+        <w:t xml:space="preserve">might be </w:t>
+      </w:r>
+      <w:r>
+        <w:t xml:space="preserve">used </w:t>
+      </w:r>
+      <w:r>
+        <w:t xml:space="preserve">in </w:t>
+      </w:r>
+      <w:r>
+        <w:t>object oriented programming a lot.</w:t>
+      </w:r>
+    </w:p>
+    <w:p>
+      <w:pPr>
+        <w:pStyle w:val="Heading3"/>
+      </w:pPr>
+      <w:r>
+        <w:t>Commands</w:t>
+      </w:r>
+    </w:p>
+    <w:p>
+      <w:r>
+        <w:t>Apart from a collection of sub</w:t>
+      </w:r>
+      <w:r>
+        <w:t xml:space="preserve"> </w:t>
+      </w:r>
+      <w:r>
+        <w:t xml:space="preserve">objects, an object </w:t>
+      </w:r>
+      <w:r>
+        <w:t xml:space="preserve">can </w:t>
+      </w:r>
+      <w:r>
+        <w:t xml:space="preserve">contain </w:t>
+      </w:r>
+      <w:r>
+        <w:rPr>
+          <w:i/>
+          <w:iCs/>
+        </w:rPr>
+        <w:t>commands</w:t>
       </w:r>
       <w:r>
         <w:t>.</w:t>
@@ -1189,67 +1288,6 @@
     </w:p>
     <w:p/>
     <w:p>
-      <w:r>
-        <w:t xml:space="preserve">Another word for type is </w:t>
-      </w:r>
-      <w:r>
-        <w:rPr>
-          <w:i/>
-          <w:iCs/>
-        </w:rPr>
-        <w:t>class</w:t>
-      </w:r>
-      <w:r>
-        <w:t xml:space="preserve">. Type and class might not be precisely the same, but they are pretty close and the word </w:t>
-      </w:r>
-      <w:r>
-        <w:rPr>
-          <w:i/>
-          <w:iCs/>
-        </w:rPr>
-        <w:t>class</w:t>
-      </w:r>
-      <w:r>
-        <w:t xml:space="preserve"> is used object oriented programming a lot.</w:t>
-      </w:r>
-    </w:p>
-    <w:p>
-      <w:pPr>
-        <w:pStyle w:val="Heading3"/>
-      </w:pPr>
-      <w:r>
-        <w:t>Commands</w:t>
-      </w:r>
-    </w:p>
-    <w:p>
-      <w:r>
-        <w:t>Apart from a collection of sub</w:t>
-      </w:r>
-      <w:r>
-        <w:t xml:space="preserve"> </w:t>
-      </w:r>
-      <w:r>
-        <w:t xml:space="preserve">objects, an object </w:t>
-      </w:r>
-      <w:r>
-        <w:t xml:space="preserve">can </w:t>
-      </w:r>
-      <w:r>
-        <w:t xml:space="preserve">contain </w:t>
-      </w:r>
-      <w:r>
-        <w:rPr>
-          <w:i/>
-          <w:iCs/>
-        </w:rPr>
-        <w:t>commands</w:t>
-      </w:r>
-      <w:r>
-        <w:t>.</w:t>
-      </w:r>
-    </w:p>
-    <w:p/>
-    <w:p>
       <w:pPr>
         <w:ind w:left="852"/>
       </w:pPr>
@@ -1258,10 +1296,10 @@
           <w:noProof/>
         </w:rPr>
         <w:drawing>
-          <wp:inline distT="0" distB="0" distL="0" distR="0" wp14:anchorId="4F60D107" wp14:editId="503FDAB9">
-            <wp:extent cx="1791970" cy="1933575"/>
-            <wp:effectExtent l="0" t="0" r="0" b="9525"/>
-            <wp:docPr id="11" name="Picture 11"/>
+          <wp:inline distT="0" distB="0" distL="0" distR="0">
+            <wp:extent cx="1789779" cy="1925742"/>
+            <wp:effectExtent l="0" t="0" r="1270" b="0"/>
+            <wp:docPr id="8" name="Picture 8"/>
             <wp:cNvGraphicFramePr>
               <a:graphicFrameLocks xmlns:a="http://schemas.openxmlformats.org/drawingml/2006/main" noChangeAspect="1"/>
             </wp:cNvGraphicFramePr>
@@ -1269,7 +1307,7 @@
               <a:graphicData uri="http://schemas.openxmlformats.org/drawingml/2006/picture">
                 <pic:pic xmlns:pic="http://schemas.openxmlformats.org/drawingml/2006/picture">
                   <pic:nvPicPr>
-                    <pic:cNvPr id="0" name="Picture 11"/>
+                    <pic:cNvPr id="0" name="Picture 1"/>
                     <pic:cNvPicPr>
                       <a:picLocks noChangeAspect="1" noChangeArrowheads="1"/>
                     </pic:cNvPicPr>
@@ -1277,15 +1315,6 @@
                   <pic:blipFill>
                     <a:blip r:embed="rId17">
                       <a:extLst>
-                        <a:ext uri="{BEBA8EAE-BF5A-486C-A8C5-ECC9F3942E4B}">
-                          <a14:imgProps xmlns:a14="http://schemas.microsoft.com/office/drawing/2010/main">
-                            <a14:imgLayer r:embed="rId18">
-                              <a14:imgEffect>
-                                <a14:brightnessContrast bright="20000"/>
-                              </a14:imgEffect>
-                            </a14:imgLayer>
-                          </a14:imgProps>
-                        </a:ext>
                         <a:ext uri="{28A0092B-C50C-407E-A947-70E740481C1C}">
                           <a14:useLocalDpi xmlns:a14="http://schemas.microsoft.com/office/drawing/2010/main" val="0"/>
                         </a:ext>
@@ -1299,7 +1328,7 @@
                   <pic:spPr bwMode="auto">
                     <a:xfrm>
                       <a:off x="0" y="0"/>
-                      <a:ext cx="1791970" cy="1933575"/>
+                      <a:ext cx="1798787" cy="1935434"/>
                     </a:xfrm>
                     <a:prstGeom prst="rect">
                       <a:avLst/>
@@ -1350,10 +1379,10 @@
           <w:noProof/>
         </w:rPr>
         <w:drawing>
-          <wp:inline distT="0" distB="0" distL="0" distR="0" wp14:anchorId="598DA062" wp14:editId="294EC1DE">
-            <wp:extent cx="2720340" cy="2836545"/>
-            <wp:effectExtent l="0" t="0" r="3810" b="1905"/>
-            <wp:docPr id="12" name="Picture 12"/>
+          <wp:inline distT="0" distB="0" distL="0" distR="0">
+            <wp:extent cx="2675817" cy="2785664"/>
+            <wp:effectExtent l="0" t="0" r="0" b="0"/>
+            <wp:docPr id="9" name="Picture 9"/>
             <wp:cNvGraphicFramePr>
               <a:graphicFrameLocks xmlns:a="http://schemas.openxmlformats.org/drawingml/2006/main" noChangeAspect="1"/>
             </wp:cNvGraphicFramePr>
@@ -1361,23 +1390,14 @@
               <a:graphicData uri="http://schemas.openxmlformats.org/drawingml/2006/picture">
                 <pic:pic xmlns:pic="http://schemas.openxmlformats.org/drawingml/2006/picture">
                   <pic:nvPicPr>
-                    <pic:cNvPr id="0" name="Picture 12"/>
+                    <pic:cNvPr id="0" name="Picture 2"/>
                     <pic:cNvPicPr>
                       <a:picLocks noChangeAspect="1" noChangeArrowheads="1"/>
                     </pic:cNvPicPr>
                   </pic:nvPicPr>
                   <pic:blipFill>
-                    <a:blip r:embed="rId19">
+                    <a:blip r:embed="rId18">
                       <a:extLst>
-                        <a:ext uri="{BEBA8EAE-BF5A-486C-A8C5-ECC9F3942E4B}">
-                          <a14:imgProps xmlns:a14="http://schemas.microsoft.com/office/drawing/2010/main">
-                            <a14:imgLayer r:embed="rId20">
-                              <a14:imgEffect>
-                                <a14:brightnessContrast bright="20000"/>
-                              </a14:imgEffect>
-                            </a14:imgLayer>
-                          </a14:imgProps>
-                        </a:ext>
                         <a:ext uri="{28A0092B-C50C-407E-A947-70E740481C1C}">
                           <a14:useLocalDpi xmlns:a14="http://schemas.microsoft.com/office/drawing/2010/main" val="0"/>
                         </a:ext>
@@ -1391,7 +1411,7 @@
                   <pic:spPr bwMode="auto">
                     <a:xfrm>
                       <a:off x="0" y="0"/>
-                      <a:ext cx="2720340" cy="2836545"/>
+                      <a:ext cx="2689811" cy="2800232"/>
                     </a:xfrm>
                     <a:prstGeom prst="rect">
                       <a:avLst/>
@@ -1411,7 +1431,13 @@
     <w:p/>
     <w:p>
       <w:r>
-        <w:t xml:space="preserve">Software can’t execute without </w:t>
+        <w:t>Software can</w:t>
+      </w:r>
+      <w:r>
+        <w:t>not</w:t>
+      </w:r>
+      <w:r>
+        <w:t xml:space="preserve"> execute without </w:t>
       </w:r>
       <w:r>
         <w:t>commands</w:t>
@@ -1485,11 +1511,11 @@
                     </pic:cNvPicPr>
                   </pic:nvPicPr>
                   <pic:blipFill>
-                    <a:blip r:embed="rId21">
+                    <a:blip r:embed="rId19">
                       <a:extLst>
                         <a:ext uri="{BEBA8EAE-BF5A-486C-A8C5-ECC9F3942E4B}">
                           <a14:imgProps xmlns:a14="http://schemas.microsoft.com/office/drawing/2010/main">
-                            <a14:imgLayer r:embed="rId22">
+                            <a14:imgLayer r:embed="rId20">
                               <a14:imgEffect>
                                 <a14:brightnessContrast bright="20000"/>
                               </a14:imgEffect>
@@ -1614,7 +1640,13 @@
         <w:t xml:space="preserve">, </w:t>
       </w:r>
       <w:r>
-        <w:t>is sometimes expressed something like:</w:t>
+        <w:t xml:space="preserve">this </w:t>
+      </w:r>
+      <w:r>
+        <w:t xml:space="preserve">might also be </w:t>
+      </w:r>
+      <w:r>
+        <w:t>expressed something like:</w:t>
       </w:r>
     </w:p>
     <w:p/>
@@ -1684,7 +1716,7 @@
                     </pic:cNvPicPr>
                   </pic:nvPicPr>
                   <pic:blipFill>
-                    <a:blip r:embed="rId23" cstate="print">
+                    <a:blip r:embed="rId21" cstate="print">
                       <a:lum bright="-18000"/>
                       <a:extLst>
                         <a:ext uri="{28A0092B-C50C-407E-A947-70E740481C1C}">
@@ -1774,7 +1806,7 @@
                     </pic:cNvPicPr>
                   </pic:nvPicPr>
                   <pic:blipFill>
-                    <a:blip r:embed="rId24" cstate="print">
+                    <a:blip r:embed="rId22" cstate="print">
                       <a:lum bright="-18000"/>
                       <a:extLst>
                         <a:ext uri="{28A0092B-C50C-407E-A947-70E740481C1C}">
@@ -1868,7 +1900,7 @@
                     </pic:cNvPicPr>
                   </pic:nvPicPr>
                   <pic:blipFill>
-                    <a:blip r:embed="rId25" cstate="print">
+                    <a:blip r:embed="rId23" cstate="print">
                       <a:lum bright="-18000"/>
                       <a:extLst>
                         <a:ext uri="{28A0092B-C50C-407E-A947-70E740481C1C}">
@@ -2073,7 +2105,7 @@
                     </pic:cNvPicPr>
                   </pic:nvPicPr>
                   <pic:blipFill>
-                    <a:blip r:embed="rId26" cstate="print">
+                    <a:blip r:embed="rId24" cstate="print">
                       <a:lum bright="-18000"/>
                       <a:extLst>
                         <a:ext uri="{28A0092B-C50C-407E-A947-70E740481C1C}">
@@ -2162,7 +2194,10 @@
         <w:t xml:space="preserve">Commands like that can also be </w:t>
       </w:r>
       <w:r>
-        <w:t>encapsulated in a type. There</w:t>
+        <w:t>put inside</w:t>
+      </w:r>
+      <w:r>
+        <w:t xml:space="preserve"> in a type. There</w:t>
       </w:r>
       <w:r>
         <w:t xml:space="preserve"> could </w:t>
@@ -2199,22 +2234,55 @@
         <w:t xml:space="preserve">So where does it end? </w:t>
       </w:r>
       <w:r>
-        <w:t>Command</w:t>
-      </w:r>
-      <w:r>
-        <w:t>s would continue to delegate to one another and nothing would really actually happen</w:t>
+        <w:t>Would c</w:t>
+      </w:r>
+      <w:r>
+        <w:t>ommand</w:t>
+      </w:r>
+      <w:r>
+        <w:t xml:space="preserve">s continue to delegate to one another and </w:t>
+      </w:r>
+      <w:r>
+        <w:t xml:space="preserve">would </w:t>
+      </w:r>
+      <w:r>
+        <w:t>nothing really actually happen</w:t>
       </w:r>
       <w:r>
         <w:t>?</w:t>
       </w:r>
       <w:r>
-        <w:t xml:space="preserve"> Well, it ends at a special group of </w:t>
+        <w:t xml:space="preserve"> Well, it </w:t>
+      </w:r>
+      <w:r>
+        <w:t xml:space="preserve">seems to </w:t>
+      </w:r>
+      <w:r>
+        <w:t xml:space="preserve">end at a special group of </w:t>
       </w:r>
       <w:r>
         <w:t>command</w:t>
       </w:r>
       <w:r>
-        <w:t xml:space="preserve">s that don’t call other </w:t>
+        <w:t>s</w:t>
+      </w:r>
+      <w:r>
+        <w:t>,</w:t>
+      </w:r>
+      <w:r>
+        <w:t xml:space="preserve"> that do</w:t>
+      </w:r>
+      <w:r>
+        <w:t xml:space="preserve"> </w:t>
+      </w:r>
+      <w:r>
+        <w:t>n</w:t>
+      </w:r>
+      <w:r>
+        <w:t>o</w:t>
+      </w:r>
+      <w:r>
+        <w:t xml:space="preserve">t call other </w:t>
       </w:r>
       <w:r>
         <w:t>command</w:t>
@@ -2334,7 +2402,7 @@
                     </pic:cNvPicPr>
                   </pic:nvPicPr>
                   <pic:blipFill>
-                    <a:blip r:embed="rId27" cstate="print">
+                    <a:blip r:embed="rId25" cstate="print">
                       <a:lum bright="-18000"/>
                       <a:extLst>
                         <a:ext uri="{28A0092B-C50C-407E-A947-70E740481C1C}">
@@ -2370,13 +2438,13 @@
     <w:p/>
     <w:p>
       <w:r>
-        <w:t xml:space="preserve">Commands </w:t>
-      </w:r>
-      <w:r>
-        <w:t>can also be called</w:t>
-      </w:r>
-      <w:r>
-        <w:t xml:space="preserve"> </w:t>
+        <w:t>Other names for c</w:t>
+      </w:r>
+      <w:r>
+        <w:t xml:space="preserve">ommands </w:t>
+      </w:r>
+      <w:r>
+        <w:t xml:space="preserve">could be </w:t>
       </w:r>
       <w:r>
         <w:rPr>
@@ -2529,7 +2597,13 @@
         <w:t xml:space="preserve">. It </w:t>
       </w:r>
       <w:r>
-        <w:t xml:space="preserve">can be seen as </w:t>
+        <w:t xml:space="preserve">can be </w:t>
+      </w:r>
+      <w:r>
+        <w:t xml:space="preserve">thought of </w:t>
+      </w:r>
+      <w:r>
+        <w:t xml:space="preserve">as </w:t>
       </w:r>
       <w:r>
         <w:t xml:space="preserve">an </w:t>
@@ -2545,7 +2619,10 @@
         <w:t xml:space="preserve">. </w:t>
       </w:r>
       <w:r>
-        <w:t xml:space="preserve">So it is </w:t>
+        <w:t xml:space="preserve">That way, </w:t>
+      </w:r>
+      <w:r>
+        <w:t xml:space="preserve">it is </w:t>
       </w:r>
       <w:r>
         <w:rPr>
@@ -2589,7 +2666,7 @@
                     </pic:cNvPicPr>
                   </pic:nvPicPr>
                   <pic:blipFill>
-                    <a:blip r:embed="rId28" cstate="print">
+                    <a:blip r:embed="rId26" cstate="print">
                       <a:lum bright="-18000"/>
                       <a:extLst>
                         <a:ext uri="{28A0092B-C50C-407E-A947-70E740481C1C}">
@@ -2637,7 +2714,26 @@
         <w:t>Arguably, a</w:t>
       </w:r>
       <w:r>
-        <w:t xml:space="preserve">ll it really can do with it is again pass the parameter to another </w:t>
+        <w:t>ll it really can do with it is</w:t>
+      </w:r>
+      <w:r>
+        <w:t>:</w:t>
+      </w:r>
+    </w:p>
+    <w:p/>
+    <w:p>
+      <w:pPr>
+        <w:pStyle w:val="ListParagraph"/>
+        <w:numPr>
+          <w:ilvl w:val="0"/>
+          <w:numId w:val="12"/>
+        </w:numPr>
+      </w:pPr>
+      <w:r>
+        <w:t>a</w:t>
+      </w:r>
+      <w:r>
+        <w:t xml:space="preserve">gain pass the parameter to another </w:t>
       </w:r>
       <w:r>
         <w:t>command</w:t>
@@ -2653,7 +2749,22 @@
         <w:t>or</w:t>
       </w:r>
       <w:r>
-        <w:t xml:space="preserve"> call </w:t>
+        <w:t xml:space="preserve"> </w:t>
+      </w:r>
+    </w:p>
+    <w:p>
+      <w:pPr>
+        <w:pStyle w:val="ListParagraph"/>
+        <w:numPr>
+          <w:ilvl w:val="0"/>
+          <w:numId w:val="12"/>
+        </w:numPr>
+      </w:pPr>
+      <w:r>
+        <w:t>c</w:t>
+      </w:r>
+      <w:r>
+        <w:t xml:space="preserve">all </w:t>
       </w:r>
       <w:r>
         <w:t>command</w:t>
@@ -2689,7 +2800,7 @@
                     </pic:cNvPicPr>
                   </pic:nvPicPr>
                   <pic:blipFill>
-                    <a:blip r:embed="rId29" cstate="print">
+                    <a:blip r:embed="rId27" cstate="print">
                       <a:lum bright="-18000"/>
                       <a:extLst>
                         <a:ext uri="{28A0092B-C50C-407E-A947-70E740481C1C}">
@@ -2740,7 +2851,7 @@
       <w:r>
         <w:rPr>
           <w:rFonts w:ascii="Arial" w:hAnsi="Arial"/>
-          <w:bCs/>
+          <w:b/>
           <w:i/>
           <w:iCs/>
           <w:sz w:val="20"/>
@@ -2771,7 +2882,7 @@
       <w:r>
         <w:rPr>
           <w:rFonts w:ascii="Arial" w:hAnsi="Arial"/>
-          <w:bCs/>
+          <w:b/>
           <w:i/>
           <w:iCs/>
           <w:sz w:val="20"/>
@@ -2827,7 +2938,7 @@
                     </pic:cNvPicPr>
                   </pic:nvPicPr>
                   <pic:blipFill>
-                    <a:blip r:embed="rId30" cstate="print">
+                    <a:blip r:embed="rId28" cstate="print">
                       <a:lum bright="-18000"/>
                       <a:extLst>
                         <a:ext uri="{28A0092B-C50C-407E-A947-70E740481C1C}">
@@ -2892,7 +3003,7 @@
       <w:r>
         <w:rPr>
           <w:rFonts w:ascii="Arial" w:hAnsi="Arial"/>
-          <w:bCs/>
+          <w:b/>
           <w:i/>
           <w:iCs/>
           <w:sz w:val="20"/>
@@ -2930,10 +3041,36 @@
         <w:t>argument</w:t>
       </w:r>
       <w:r>
-        <w:t xml:space="preserve"> are often intermixed.</w:t>
-      </w:r>
-      <w:r>
-        <w:t xml:space="preserve"> They are not entirely the same, but for now that seems enough.</w:t>
+        <w:t xml:space="preserve"> are </w:t>
+      </w:r>
+      <w:r>
+        <w:t xml:space="preserve">sometimes </w:t>
+      </w:r>
+      <w:r>
+        <w:t>used interchangedly</w:t>
+      </w:r>
+      <w:r>
+        <w:t>.</w:t>
+      </w:r>
+      <w:r>
+        <w:t xml:space="preserve"> They are not entirely the same</w:t>
+      </w:r>
+      <w:r>
+        <w:t xml:space="preserve"> thing</w:t>
+      </w:r>
+      <w:r>
+        <w:t xml:space="preserve">, but </w:t>
+      </w:r>
+      <w:r>
+        <w:t xml:space="preserve">the difference might be too </w:t>
+      </w:r>
+      <w:proofErr w:type="spellStart"/>
+      <w:r>
+        <w:t>suble</w:t>
+      </w:r>
+      <w:proofErr w:type="spellEnd"/>
+      <w:r>
+        <w:t xml:space="preserve"> to talk about right now.</w:t>
       </w:r>
     </w:p>
     <w:p>
@@ -2946,7 +3083,19 @@
     </w:p>
     <w:p>
       <w:r>
-        <w:t>Another issue of objects is that they can have different interfaces. Consider how a employee looks to a customer and how she looks to one of her coworkers. She can do certain things for her coworker and different things for a customer. She has two interfaces. The party that refers to her determine</w:t>
+        <w:t xml:space="preserve">Another issue of objects is that they can have different interfaces. </w:t>
+      </w:r>
+      <w:r>
+        <w:t>Try to c</w:t>
+      </w:r>
+      <w:r>
+        <w:t xml:space="preserve">onsider how a employee looks to a customer and how she looks to one of her coworkers. She can do certain things for her coworker and different things for a customer. She has two interfaces. The party that refers to her </w:t>
+      </w:r>
+      <w:r>
+        <w:t xml:space="preserve">might have </w:t>
+      </w:r>
+      <w:r>
+        <w:t>determine</w:t>
       </w:r>
       <w:r>
         <w:t>d</w:t>
@@ -2973,25 +3122,34 @@
     <w:p/>
     <w:p>
       <w:r>
-        <w:t xml:space="preserve">Objects have the same ability. A type of object can have separate interfaces. Interfaces are groups of an object’s members. </w:t>
+        <w:t xml:space="preserve">Objects </w:t>
+      </w:r>
+      <w:r>
+        <w:t xml:space="preserve">may </w:t>
+      </w:r>
+      <w:r>
+        <w:t xml:space="preserve">have the same ability. A type of object can have separate interfaces. Interfaces are groups of an object’s members. </w:t>
       </w:r>
       <w:r>
         <w:t>(</w:t>
       </w:r>
       <w:r>
-        <w:t xml:space="preserve">An </w:t>
-      </w:r>
-      <w:r>
-        <w:t>object’s sub object</w:t>
-      </w:r>
-      <w:r>
-        <w:t xml:space="preserve"> or </w:t>
-      </w:r>
-      <w:r>
-        <w:t>procedures</w:t>
-      </w:r>
-      <w:r>
-        <w:t xml:space="preserve"> are also called </w:t>
+        <w:t xml:space="preserve">The elements inside an </w:t>
+      </w:r>
+      <w:r>
+        <w:t xml:space="preserve">object’s </w:t>
+      </w:r>
+      <w:r>
+        <w:t xml:space="preserve">can </w:t>
+      </w:r>
+      <w:r>
+        <w:t xml:space="preserve">also </w:t>
+      </w:r>
+      <w:r>
+        <w:t xml:space="preserve">be </w:t>
+      </w:r>
+      <w:r>
+        <w:t xml:space="preserve">called </w:t>
       </w:r>
       <w:r>
         <w:rPr>
@@ -3010,7 +3168,13 @@
         <w:t xml:space="preserve"> </w:t>
       </w:r>
       <w:r>
-        <w:t xml:space="preserve">Another object that refers to the object decides which interface to use, or may even only be </w:t>
+        <w:t xml:space="preserve">Another object that refers to the object </w:t>
+      </w:r>
+      <w:r>
+        <w:t xml:space="preserve">can </w:t>
+      </w:r>
+      <w:r>
+        <w:t xml:space="preserve">decide which interface to use, or may even only be </w:t>
       </w:r>
       <w:r>
         <w:rPr>
@@ -3021,18 +3185,6 @@
       </w:r>
       <w:r>
         <w:t xml:space="preserve"> to use a certain one of its interfaces. An object can also have just one interface, the same one for everybody.</w:t>
-      </w:r>
-    </w:p>
-    <w:p/>
-    <w:p>
-      <w:r>
-        <w:t>Interfaces are distinguished by triangles</w:t>
-      </w:r>
-      <w:r>
-        <w:t xml:space="preserve"> here</w:t>
-      </w:r>
-      <w:r>
-        <w:t>.</w:t>
       </w:r>
     </w:p>
     <w:p/>
@@ -3065,7 +3217,7 @@
                     </pic:cNvPicPr>
                   </pic:nvPicPr>
                   <pic:blipFill>
-                    <a:blip r:embed="rId31" cstate="print">
+                    <a:blip r:embed="rId29" cstate="print">
                       <a:lum bright="-18000"/>
                       <a:extLst>
                         <a:ext uri="{28A0092B-C50C-407E-A947-70E740481C1C}">
@@ -3101,13 +3253,31 @@
     <w:p/>
     <w:p>
       <w:r>
-        <w:t>The employee is an advisor to the customer and to another employee a coworker.</w:t>
+        <w:t>Interfaces are distinguished by triangles here.</w:t>
       </w:r>
     </w:p>
     <w:p/>
     <w:p>
       <w:r>
-        <w:t>Where to start</w:t>
+        <w:t xml:space="preserve">The employee </w:t>
+      </w:r>
+      <w:r>
+        <w:t xml:space="preserve">here </w:t>
+      </w:r>
+      <w:r>
+        <w:t>is an advisor to the customer and to another employee a coworker.</w:t>
+      </w:r>
+    </w:p>
+    <w:p/>
+    <w:p>
+      <w:r>
+        <w:t xml:space="preserve">Where </w:t>
+      </w:r>
+      <w:r>
+        <w:t xml:space="preserve">might you </w:t>
+      </w:r>
+      <w:r>
+        <w:t>start</w:t>
       </w:r>
       <w:r>
         <w:t>,</w:t>
@@ -3158,16 +3328,43 @@
         <w:t xml:space="preserve">about and </w:t>
       </w:r>
       <w:r>
+        <w:t xml:space="preserve">the focus might </w:t>
+      </w:r>
+      <w:r>
         <w:t>be</w:t>
       </w:r>
       <w:r>
-        <w:t xml:space="preserve"> all about the aspects of this symbol. Then you </w:t>
+        <w:t xml:space="preserve"> </w:t>
+      </w:r>
+      <w:r>
+        <w:t xml:space="preserve">mostly </w:t>
+      </w:r>
+      <w:r>
+        <w:t xml:space="preserve">the aspects of </w:t>
+      </w:r>
+      <w:r>
+        <w:t xml:space="preserve">the highlighted </w:t>
+      </w:r>
+      <w:r>
+        <w:t xml:space="preserve">symbol. Then you </w:t>
       </w:r>
       <w:r>
         <w:t xml:space="preserve">might </w:t>
       </w:r>
       <w:r>
-        <w:t>start at the highlighted symbol and look around. There’s no one way of doing it.</w:t>
+        <w:t>start at the highlighted symbol and look around. There</w:t>
+      </w:r>
+      <w:r>
+        <w:t xml:space="preserve"> i</w:t>
+      </w:r>
+      <w:r>
+        <w:t xml:space="preserve">s </w:t>
+      </w:r>
+      <w:r>
+        <w:t xml:space="preserve">probably </w:t>
+      </w:r>
+      <w:r>
+        <w:t>no one way of doing it.</w:t>
       </w:r>
     </w:p>
     <w:p/>
@@ -3215,6 +3412,8 @@
       </w:r>
     </w:p>
     <w:p>
+      <w:bookmarkStart w:id="0" w:name="_GoBack"/>
+      <w:bookmarkEnd w:id="0"/>
       <w:r>
         <w:t xml:space="preserve">Hopefully this </w:t>
       </w:r>
@@ -3223,9 +3422,6 @@
       </w:r>
       <w:r>
         <w:t xml:space="preserve"> introduces the basics of the Circle language.</w:t>
-      </w:r>
-      <w:r>
-        <w:t xml:space="preserve"> Next the details are covered.</w:t>
       </w:r>
     </w:p>
     <w:sectPr>
@@ -3559,6 +3755,118 @@
           <w:tab w:val="num" w:pos="6972"/>
         </w:tabs>
         <w:ind w:left="6972" w:hanging="360"/>
+      </w:pPr>
+      <w:rPr>
+        <w:rFonts w:ascii="Wingdings" w:hAnsi="Wingdings" w:hint="default"/>
+      </w:rPr>
+    </w:lvl>
+  </w:abstractNum>
+  <w:abstractNum w:abstractNumId="11" w15:restartNumberingAfterBreak="0">
+    <w:nsid w:val="77850B90"/>
+    <w:multiLevelType w:val="hybridMultilevel"/>
+    <w:tmpl w:val="8708A8A2"/>
+    <w:lvl w:ilvl="0" w:tplc="C6EE0FE8">
+      <w:numFmt w:val="bullet"/>
+      <w:lvlText w:val="-"/>
+      <w:lvlJc w:val="left"/>
+      <w:pPr>
+        <w:ind w:left="927" w:hanging="360"/>
+      </w:pPr>
+      <w:rPr>
+        <w:rFonts w:ascii="Calibri" w:eastAsia="Times New Roman" w:hAnsi="Calibri" w:cs="Times New Roman" w:hint="default"/>
+      </w:rPr>
+    </w:lvl>
+    <w:lvl w:ilvl="1" w:tplc="04090003" w:tentative="1">
+      <w:start w:val="1"/>
+      <w:numFmt w:val="bullet"/>
+      <w:lvlText w:val="o"/>
+      <w:lvlJc w:val="left"/>
+      <w:pPr>
+        <w:ind w:left="1647" w:hanging="360"/>
+      </w:pPr>
+      <w:rPr>
+        <w:rFonts w:ascii="Courier New" w:hAnsi="Courier New" w:cs="Courier New" w:hint="default"/>
+      </w:rPr>
+    </w:lvl>
+    <w:lvl w:ilvl="2" w:tplc="04090005" w:tentative="1">
+      <w:start w:val="1"/>
+      <w:numFmt w:val="bullet"/>
+      <w:lvlText w:val=""/>
+      <w:lvlJc w:val="left"/>
+      <w:pPr>
+        <w:ind w:left="2367" w:hanging="360"/>
+      </w:pPr>
+      <w:rPr>
+        <w:rFonts w:ascii="Wingdings" w:hAnsi="Wingdings" w:hint="default"/>
+      </w:rPr>
+    </w:lvl>
+    <w:lvl w:ilvl="3" w:tplc="04090001" w:tentative="1">
+      <w:start w:val="1"/>
+      <w:numFmt w:val="bullet"/>
+      <w:lvlText w:val=""/>
+      <w:lvlJc w:val="left"/>
+      <w:pPr>
+        <w:ind w:left="3087" w:hanging="360"/>
+      </w:pPr>
+      <w:rPr>
+        <w:rFonts w:ascii="Symbol" w:hAnsi="Symbol" w:hint="default"/>
+      </w:rPr>
+    </w:lvl>
+    <w:lvl w:ilvl="4" w:tplc="04090003" w:tentative="1">
+      <w:start w:val="1"/>
+      <w:numFmt w:val="bullet"/>
+      <w:lvlText w:val="o"/>
+      <w:lvlJc w:val="left"/>
+      <w:pPr>
+        <w:ind w:left="3807" w:hanging="360"/>
+      </w:pPr>
+      <w:rPr>
+        <w:rFonts w:ascii="Courier New" w:hAnsi="Courier New" w:cs="Courier New" w:hint="default"/>
+      </w:rPr>
+    </w:lvl>
+    <w:lvl w:ilvl="5" w:tplc="04090005" w:tentative="1">
+      <w:start w:val="1"/>
+      <w:numFmt w:val="bullet"/>
+      <w:lvlText w:val=""/>
+      <w:lvlJc w:val="left"/>
+      <w:pPr>
+        <w:ind w:left="4527" w:hanging="360"/>
+      </w:pPr>
+      <w:rPr>
+        <w:rFonts w:ascii="Wingdings" w:hAnsi="Wingdings" w:hint="default"/>
+      </w:rPr>
+    </w:lvl>
+    <w:lvl w:ilvl="6" w:tplc="04090001" w:tentative="1">
+      <w:start w:val="1"/>
+      <w:numFmt w:val="bullet"/>
+      <w:lvlText w:val=""/>
+      <w:lvlJc w:val="left"/>
+      <w:pPr>
+        <w:ind w:left="5247" w:hanging="360"/>
+      </w:pPr>
+      <w:rPr>
+        <w:rFonts w:ascii="Symbol" w:hAnsi="Symbol" w:hint="default"/>
+      </w:rPr>
+    </w:lvl>
+    <w:lvl w:ilvl="7" w:tplc="04090003" w:tentative="1">
+      <w:start w:val="1"/>
+      <w:numFmt w:val="bullet"/>
+      <w:lvlText w:val="o"/>
+      <w:lvlJc w:val="left"/>
+      <w:pPr>
+        <w:ind w:left="5967" w:hanging="360"/>
+      </w:pPr>
+      <w:rPr>
+        <w:rFonts w:ascii="Courier New" w:hAnsi="Courier New" w:cs="Courier New" w:hint="default"/>
+      </w:rPr>
+    </w:lvl>
+    <w:lvl w:ilvl="8" w:tplc="04090005" w:tentative="1">
+      <w:start w:val="1"/>
+      <w:numFmt w:val="bullet"/>
+      <w:lvlText w:val=""/>
+      <w:lvlJc w:val="left"/>
+      <w:pPr>
+        <w:ind w:left="6687" w:hanging="360"/>
       </w:pPr>
       <w:rPr>
         <w:rFonts w:ascii="Wingdings" w:hAnsi="Wingdings" w:hint="default"/>
@@ -3597,6 +3905,9 @@
   </w:num>
   <w:num w:numId="11">
     <w:abstractNumId w:val="10"/>
+  </w:num>
+  <w:num w:numId="12">
+    <w:abstractNumId w:val="11"/>
   </w:num>
 </w:numbering>
 </file>
@@ -4672,6 +4983,17 @@
       <w:szCs w:val="24"/>
     </w:rPr>
   </w:style>
+  <w:style w:type="paragraph" w:styleId="ListParagraph">
+    <w:name w:val="List Paragraph"/>
+    <w:basedOn w:val="Normal"/>
+    <w:uiPriority w:val="34"/>
+    <w:qFormat/>
+    <w:rsid w:val="00D41760"/>
+    <w:pPr>
+      <w:ind w:left="720"/>
+      <w:contextualSpacing/>
+    </w:pPr>
+  </w:style>
 </w:styles>
 </file>
 

</xml_diff>

<commit_message>
* Circle Language Spec Introduction: Reformulate a few more things to be more light in tone. * Basic Diagram Elements: Simplify the first part of the text. Start marking in red, trigger words, that might be able to use some loosening up.
</commit_message>
<xml_diff>
--- a/1.1. Circle Language Spec/02. Introduction/Circle Language Spec Introduction.docx
+++ b/1.1. Circle Language Spec/02. Introduction/Circle Language Spec Introduction.docx
@@ -444,13 +444,28 @@
         <w:t xml:space="preserve">Meaning: </w:t>
       </w:r>
       <w:r>
-        <w:t>the computer make</w:t>
-      </w:r>
-      <w:r>
+        <w:t xml:space="preserve">the computer </w:t>
+      </w:r>
+      <w:r>
+        <w:rPr>
+          <w:color w:val="FF0000"/>
+        </w:rPr>
+        <w:t>make</w:t>
+      </w:r>
+      <w:r>
+        <w:rPr>
+          <w:color w:val="FF0000"/>
+        </w:rPr>
         <w:t>s</w:t>
       </w:r>
       <w:r>
-        <w:t xml:space="preserve"> the link between monitor, keyboard, mouse and printer.</w:t>
+        <w:rPr>
+          <w:color w:val="FF0000"/>
+        </w:rPr>
+        <w:t xml:space="preserve"> </w:t>
+      </w:r>
+      <w:r>
+        <w:t>the link between monitor, keyboard, mouse and printer.</w:t>
       </w:r>
       <w:r>
         <w:t xml:space="preserve"> The </w:t>
@@ -579,7 +594,27 @@
     </w:p>
     <w:p>
       <w:r>
-        <w:t>Each sub idea can be split up in sub ideas itself and you can go on and on splitting up ideas.</w:t>
+        <w:t xml:space="preserve">Each sub idea </w:t>
+      </w:r>
+      <w:r>
+        <w:t xml:space="preserve">can </w:t>
+      </w:r>
+      <w:r>
+        <w:t xml:space="preserve">be split up in sub ideas itself and </w:t>
+      </w:r>
+      <w:r>
+        <w:t xml:space="preserve">you </w:t>
+      </w:r>
+      <w:proofErr w:type="spellStart"/>
+      <w:r>
+        <w:t>mith</w:t>
+      </w:r>
+      <w:proofErr w:type="spellEnd"/>
+      <w:r>
+        <w:t xml:space="preserve"> </w:t>
+      </w:r>
+      <w:r>
+        <w:t>go on and on splitting up ideas.</w:t>
       </w:r>
     </w:p>
     <w:p/>
@@ -739,7 +774,13 @@
     </w:p>
     <w:p>
       <w:r>
-        <w:t xml:space="preserve">This can make object oriented programming an nice way to keep overview over </w:t>
+        <w:t xml:space="preserve">This </w:t>
+      </w:r>
+      <w:r>
+        <w:t xml:space="preserve">might </w:t>
+      </w:r>
+      <w:r>
+        <w:t xml:space="preserve">make object oriented programming a way to keep overview over </w:t>
       </w:r>
       <w:r>
         <w:t>a</w:t>
@@ -751,134 +792,145 @@
         <w:t xml:space="preserve"> grows</w:t>
       </w:r>
       <w:r>
-        <w:t xml:space="preserve">. The understandability of the design </w:t>
+        <w:t xml:space="preserve">. </w:t>
+      </w:r>
+      <w:r>
+        <w:t>A c</w:t>
+      </w:r>
+      <w:r>
+        <w:t>lear the split up into ideas</w:t>
+      </w:r>
+      <w:r>
+        <w:t xml:space="preserve"> might help t</w:t>
+      </w:r>
+      <w:r>
+        <w:t xml:space="preserve">he understandability of the design, </w:t>
+      </w:r>
+      <w:r>
+        <w:t xml:space="preserve">perhaps </w:t>
+      </w:r>
+      <w:r>
+        <w:t xml:space="preserve">most importantly </w:t>
+      </w:r>
+      <w:r>
+        <w:t>the top layers.</w:t>
+      </w:r>
+      <w:r>
+        <w:t xml:space="preserve"> </w:t>
+      </w:r>
+      <w:r>
+        <w:t>Depending on who you ask, a</w:t>
+      </w:r>
+      <w:r>
+        <w:t xml:space="preserve"> </w:t>
+      </w:r>
+      <w:r>
+        <w:t xml:space="preserve">subdivision in objects </w:t>
+      </w:r>
+      <w:r>
+        <w:t xml:space="preserve">might be the most </w:t>
+      </w:r>
+      <w:r>
+        <w:t xml:space="preserve">important thing in software. So splitting up an idea into sub ideas, something that </w:t>
+      </w:r>
+      <w:r>
+        <w:t xml:space="preserve">most people </w:t>
+      </w:r>
+      <w:r>
+        <w:t>are probably</w:t>
+      </w:r>
+      <w:r>
+        <w:t xml:space="preserve"> able to do</w:t>
+      </w:r>
+      <w:r>
+        <w:t xml:space="preserve">, </w:t>
+      </w:r>
+      <w:r>
+        <w:t xml:space="preserve">might </w:t>
+      </w:r>
+      <w:r>
+        <w:t xml:space="preserve">actually </w:t>
+      </w:r>
+      <w:r>
+        <w:t>be the most important thing about</w:t>
+      </w:r>
+      <w:r>
+        <w:t xml:space="preserve"> </w:t>
+      </w:r>
+      <w:r>
+        <w:t>programming.</w:t>
+      </w:r>
+    </w:p>
+    <w:p>
+      <w:pPr>
+        <w:pStyle w:val="Heading3"/>
+      </w:pPr>
+      <w:r>
+        <w:t>Reusing Ideas</w:t>
+      </w:r>
+    </w:p>
+    <w:p>
+      <w:r>
+        <w:t>Dividing up into</w:t>
+      </w:r>
+      <w:r>
+        <w:t xml:space="preserve"> ideas </w:t>
+      </w:r>
+      <w:r>
+        <w:t xml:space="preserve">may </w:t>
+      </w:r>
+      <w:r>
+        <w:t xml:space="preserve">lead to the </w:t>
+      </w:r>
+      <w:r>
+        <w:rPr>
+          <w:i/>
+          <w:iCs/>
+        </w:rPr>
+        <w:t>reusability</w:t>
+      </w:r>
+      <w:r>
+        <w:t xml:space="preserve"> of ideas. For instance: the idea of a </w:t>
+      </w:r>
+      <w:r>
+        <w:rPr>
+          <w:i/>
+          <w:iCs/>
+        </w:rPr>
+        <w:t>button</w:t>
+      </w:r>
+      <w:r>
+        <w:t xml:space="preserve"> </w:t>
+      </w:r>
+      <w:r>
+        <w:t xml:space="preserve">might be </w:t>
+      </w:r>
+      <w:r>
+        <w:t>reusable. It</w:t>
+      </w:r>
+      <w:r>
+        <w:t xml:space="preserve"> </w:t>
       </w:r>
       <w:r>
         <w:t xml:space="preserve">could be </w:t>
       </w:r>
       <w:r>
-        <w:t xml:space="preserve">helped by </w:t>
-      </w:r>
-      <w:r>
-        <w:t xml:space="preserve">a </w:t>
-      </w:r>
-      <w:r>
-        <w:t xml:space="preserve">clear the split up into ideas, </w:t>
-      </w:r>
-      <w:r>
-        <w:t xml:space="preserve">perhaps </w:t>
-      </w:r>
-      <w:r>
-        <w:t xml:space="preserve">most importantly </w:t>
-      </w:r>
-      <w:r>
-        <w:t>the top layers.</w:t>
+        <w:t>used everywhere. If you</w:t>
       </w:r>
       <w:r>
         <w:t xml:space="preserve"> </w:t>
       </w:r>
       <w:r>
-        <w:t>Depending on who you ask, a</w:t>
-      </w:r>
-      <w:r>
-        <w:t xml:space="preserve"> </w:t>
-      </w:r>
-      <w:r>
-        <w:t xml:space="preserve">subdivision in objects </w:t>
-      </w:r>
-      <w:r>
-        <w:t xml:space="preserve">might be the most </w:t>
-      </w:r>
-      <w:r>
-        <w:t xml:space="preserve">important thing in software. So splitting up an idea into sub ideas, something that </w:t>
-      </w:r>
-      <w:r>
-        <w:t xml:space="preserve">most people </w:t>
-      </w:r>
-      <w:r>
-        <w:t>are probably</w:t>
-      </w:r>
-      <w:r>
-        <w:t xml:space="preserve"> able to do</w:t>
-      </w:r>
-      <w:r>
-        <w:t xml:space="preserve">, </w:t>
+        <w:t xml:space="preserve">would </w:t>
+      </w:r>
+      <w:r>
+        <w:t xml:space="preserve">program the perfect button, nobody </w:t>
       </w:r>
       <w:r>
         <w:t xml:space="preserve">might </w:t>
       </w:r>
-      <w:r>
-        <w:t xml:space="preserve">actually </w:t>
-      </w:r>
-      <w:r>
-        <w:t>be the most important thing about</w:t>
-      </w:r>
-      <w:r>
-        <w:t xml:space="preserve"> </w:t>
-      </w:r>
-      <w:r>
-        <w:t>programming.</w:t>
-      </w:r>
-    </w:p>
-    <w:p>
-      <w:pPr>
-        <w:pStyle w:val="Heading3"/>
-      </w:pPr>
-      <w:r>
-        <w:t>Reusing Ideas</w:t>
-      </w:r>
-    </w:p>
-    <w:p>
-      <w:r>
-        <w:t>Dividing up into</w:t>
-      </w:r>
-      <w:r>
-        <w:t xml:space="preserve"> ideas </w:t>
-      </w:r>
-      <w:r>
-        <w:t xml:space="preserve">can </w:t>
-      </w:r>
-      <w:r>
-        <w:t xml:space="preserve">lead to the </w:t>
-      </w:r>
-      <w:r>
-        <w:rPr>
-          <w:i/>
-          <w:iCs/>
-        </w:rPr>
-        <w:t>reusability</w:t>
-      </w:r>
-      <w:r>
-        <w:t xml:space="preserve"> of ideas. For instance: the idea of a </w:t>
-      </w:r>
-      <w:r>
-        <w:rPr>
-          <w:i/>
-          <w:iCs/>
-        </w:rPr>
-        <w:t>button</w:t>
-      </w:r>
-      <w:r>
-        <w:t xml:space="preserve"> </w:t>
-      </w:r>
-      <w:r>
-        <w:t xml:space="preserve">might be </w:t>
-      </w:r>
-      <w:r>
-        <w:t>reusable. It’s used everywhere. If you</w:t>
-      </w:r>
-      <w:r>
-        <w:t xml:space="preserve"> </w:t>
-      </w:r>
-      <w:r>
-        <w:t xml:space="preserve">might </w:t>
-      </w:r>
-      <w:r>
-        <w:t xml:space="preserve">program the perfect button, nobody </w:t>
-      </w:r>
-      <w:r>
-        <w:t xml:space="preserve">would </w:t>
-      </w:r>
+      <w:bookmarkStart w:id="0" w:name="_GoBack"/>
+      <w:bookmarkEnd w:id="0"/>
       <w:r>
         <w:t xml:space="preserve">ever need to program a button again. You </w:t>
       </w:r>
@@ -2358,12 +2410,7 @@
         <w:t xml:space="preserve">can </w:t>
       </w:r>
       <w:r>
-        <w:t>make</w:t>
-      </w:r>
-      <w:bookmarkStart w:id="0" w:name="_GoBack"/>
-      <w:bookmarkEnd w:id="0"/>
-      <w:r>
-        <w:t xml:space="preserve"> a single </w:t>
+        <w:t xml:space="preserve">make a single </w:t>
       </w:r>
       <w:r>
         <w:t>command</w:t>
@@ -2374,8 +2421,13 @@
     </w:p>
     <w:p/>
     <w:p>
-      <w:r>
-        <w:t xml:space="preserve">Justs like with the kitchen example: you don’t necessarily need to see the details of the </w:t>
+      <w:proofErr w:type="spellStart"/>
+      <w:r>
+        <w:t>Justs</w:t>
+      </w:r>
+      <w:proofErr w:type="spellEnd"/>
+      <w:r>
+        <w:t xml:space="preserve"> like with the kitchen example: you don’t necessarily need to see the details of the </w:t>
       </w:r>
       <w:r>
         <w:t>command</w:t>
@@ -3081,7 +3133,15 @@
         <w:t xml:space="preserve">, but </w:t>
       </w:r>
       <w:r>
-        <w:t>the difference might be too suble to talk about right now.</w:t>
+        <w:t xml:space="preserve">the difference might be too </w:t>
+      </w:r>
+      <w:proofErr w:type="spellStart"/>
+      <w:r>
+        <w:t>suble</w:t>
+      </w:r>
+      <w:proofErr w:type="spellEnd"/>
+      <w:r>
+        <w:t xml:space="preserve"> to talk about right now.</w:t>
       </w:r>
     </w:p>
     <w:p>

</xml_diff>

<commit_message>
Circle Language Spec: Basic Diagram Elements: Small reformulations. Change order of sections. Remove and color code loose ideas.
</commit_message>
<xml_diff>
--- a/1.1. Circle Language Spec/02. Introduction/Circle Language Spec Introduction.docx
+++ b/1.1. Circle Language Spec/02. Introduction/Circle Language Spec Introduction.docx
@@ -444,25 +444,10 @@
         <w:t xml:space="preserve">Meaning: </w:t>
       </w:r>
       <w:r>
-        <w:t xml:space="preserve">the computer </w:t>
-      </w:r>
-      <w:r>
-        <w:rPr>
-          <w:color w:val="FF0000"/>
-        </w:rPr>
-        <w:t>make</w:t>
-      </w:r>
-      <w:r>
-        <w:rPr>
-          <w:color w:val="FF0000"/>
-        </w:rPr>
-        <w:t>s</w:t>
-      </w:r>
-      <w:r>
-        <w:rPr>
-          <w:color w:val="FF0000"/>
-        </w:rPr>
-        <w:t xml:space="preserve"> </w:t>
+        <w:t>the computer</w:t>
+      </w:r>
+      <w:r>
+        <w:t xml:space="preserve"> could make </w:t>
       </w:r>
       <w:r>
         <w:t>the link between monitor, keyboard, mouse and printer.</w:t>
@@ -795,13 +780,7 @@
         <w:t xml:space="preserve">. </w:t>
       </w:r>
       <w:r>
-        <w:t>A c</w:t>
-      </w:r>
-      <w:r>
-        <w:t>lear the split up into ideas</w:t>
-      </w:r>
-      <w:r>
-        <w:t xml:space="preserve"> might help t</w:t>
+        <w:t>A clear the split up into ideas might help t</w:t>
       </w:r>
       <w:r>
         <w:t xml:space="preserve">he understandability of the design, </w:t>
@@ -929,8 +908,6 @@
       <w:r>
         <w:t xml:space="preserve">might </w:t>
       </w:r>
-      <w:bookmarkStart w:id="0" w:name="_GoBack"/>
-      <w:bookmarkEnd w:id="0"/>
       <w:r>
         <w:t xml:space="preserve">ever need to program a button again. You </w:t>
       </w:r>
@@ -957,6 +934,9 @@
     <w:p>
       <w:pPr>
         <w:ind w:left="852"/>
+        <w:rPr>
+          <w:noProof/>
+        </w:rPr>
       </w:pPr>
       <w:r>
         <w:rPr>
@@ -1020,12 +1000,19 @@
           </wp:inline>
         </w:drawing>
       </w:r>
-      <w:r>
+    </w:p>
+    <w:p>
+      <w:pPr>
+        <w:ind w:left="852"/>
         <w:rPr>
           <w:noProof/>
         </w:rPr>
-        <w:t xml:space="preserve"> </w:t>
-      </w:r>
+      </w:pPr>
+    </w:p>
+    <w:p>
+      <w:pPr>
+        <w:ind w:left="852"/>
+      </w:pPr>
       <w:r>
         <w:rPr>
           <w:noProof/>
@@ -1089,7 +1076,10 @@
         </w:drawing>
       </w:r>
     </w:p>
-    <w:p/>
+    <w:p>
+      <w:bookmarkStart w:id="0" w:name="_GoBack"/>
+      <w:bookmarkEnd w:id="0"/>
+    </w:p>
     <w:p>
       <w:r>
         <w:t xml:space="preserve">A button object in general </w:t>

</xml_diff>